<commit_message>
Added in relation state diagram
</commit_message>
<xml_diff>
--- a/RelazioneBikeProject.docx
+++ b/RelazioneBikeProject.docx
@@ -1107,19 +1107,7 @@
         <w:rPr>
           <w:rFonts w:cs="Calibri" w:ascii="Calibri" w:hAnsi="Calibri" w:cstheme="minorHAnsi"/>
         </w:rPr>
-        <w:t>Ogni qualvolta ci si debba rivolgere all’esterno del sistema, per esempio con l’istituto di credito, rastrelliera</w:t>
-      </w:r>
-      <w:r>
-        <w:rPr>
-          <w:rFonts w:cs="Calibri" w:ascii="Calibri" w:hAnsi="Calibri" w:cstheme="minorHAnsi"/>
-        </w:rPr>
-        <w:t>(hardware)</w:t>
-      </w:r>
-      <w:r>
-        <w:rPr>
-          <w:rFonts w:cs="Calibri" w:ascii="Calibri" w:hAnsi="Calibri" w:cstheme="minorHAnsi"/>
-        </w:rPr>
-        <w:t>, sistema universitario… nel codice le risposte di tali attori esterni sono state definite nel file di configurazione (vedere note per l’installazione e utilizzo).</w:t>
+        <w:t>Ogni qualvolta ci si debba rivolgere all’esterno del sistema, per esempio con l’istituto di credito, rastrelliera(hardware), sistema universitario… nel codice le risposte di tali attori esterni sono state definite nel file di configurazione (vedere note per l’installazione e utilizzo).</w:t>
       </w:r>
     </w:p>
     <w:p>
@@ -12889,8 +12877,8 @@
         <w:tblLook w:val="04a0" w:noHBand="0" w:noVBand="1" w:firstColumn="1" w:lastRow="0" w:lastColumn="0" w:firstRow="1"/>
       </w:tblPr>
       <w:tblGrid>
-        <w:gridCol w:w="2060"/>
-        <w:gridCol w:w="7507"/>
+        <w:gridCol w:w="2059"/>
+        <w:gridCol w:w="7508"/>
       </w:tblGrid>
       <w:tr>
         <w:trPr>
@@ -12898,7 +12886,7 @@
         </w:trPr>
         <w:tc>
           <w:tcPr>
-            <w:tcW w:w="2060" w:type="dxa"/>
+            <w:tcW w:w="2059" w:type="dxa"/>
             <w:cnfStyle w:val="001000000000" w:firstRow="0" w:lastRow="0" w:firstColumn="1" w:lastColumn="0" w:oddVBand="0" w:evenVBand="0" w:oddHBand="0" w:evenHBand="0" w:firstRowFirstColumn="0" w:firstRowLastColumn="0" w:lastRowFirstColumn="0" w:lastRowLastColumn="0"/>
             <w:tcBorders/>
           </w:tcPr>
@@ -12922,7 +12910,7 @@
         </w:tc>
         <w:tc>
           <w:tcPr>
-            <w:tcW w:w="7507" w:type="dxa"/>
+            <w:tcW w:w="7508" w:type="dxa"/>
             <w:tcBorders/>
           </w:tcPr>
           <w:p>
@@ -12951,7 +12939,7 @@
         </w:trPr>
         <w:tc>
           <w:tcPr>
-            <w:tcW w:w="2060" w:type="dxa"/>
+            <w:tcW w:w="2059" w:type="dxa"/>
             <w:cnfStyle w:val="001000000000" w:firstRow="0" w:lastRow="0" w:firstColumn="1" w:lastColumn="0" w:oddVBand="0" w:evenVBand="0" w:oddHBand="0" w:evenHBand="0" w:firstRowFirstColumn="0" w:firstRowLastColumn="0" w:lastRowFirstColumn="0" w:lastRowLastColumn="0"/>
             <w:tcBorders>
               <w:top w:val="nil"/>
@@ -12978,7 +12966,7 @@
         </w:tc>
         <w:tc>
           <w:tcPr>
-            <w:tcW w:w="7507" w:type="dxa"/>
+            <w:tcW w:w="7508" w:type="dxa"/>
             <w:tcBorders>
               <w:top w:val="nil"/>
             </w:tcBorders>
@@ -13010,7 +12998,7 @@
         </w:trPr>
         <w:tc>
           <w:tcPr>
-            <w:tcW w:w="2060" w:type="dxa"/>
+            <w:tcW w:w="2059" w:type="dxa"/>
             <w:cnfStyle w:val="001000000000" w:firstRow="0" w:lastRow="0" w:firstColumn="1" w:lastColumn="0" w:oddVBand="0" w:evenVBand="0" w:oddHBand="0" w:evenHBand="0" w:firstRowFirstColumn="0" w:firstRowLastColumn="0" w:lastRowFirstColumn="0" w:lastRowLastColumn="0"/>
             <w:tcBorders/>
             <w:shd w:color="auto" w:fill="F2F2F2" w:themeFill="background1" w:themeFillShade="f2" w:val="clear"/>
@@ -13035,7 +13023,7 @@
         </w:tc>
         <w:tc>
           <w:tcPr>
-            <w:tcW w:w="7507" w:type="dxa"/>
+            <w:tcW w:w="7508" w:type="dxa"/>
             <w:tcBorders/>
             <w:shd w:color="auto" w:fill="F2F2F2" w:themeFill="background1" w:themeFillShade="f2" w:val="clear"/>
           </w:tcPr>
@@ -13056,7 +13044,7 @@
         <w:trPr/>
         <w:tc>
           <w:tcPr>
-            <w:tcW w:w="2060" w:type="dxa"/>
+            <w:tcW w:w="2059" w:type="dxa"/>
             <w:cnfStyle w:val="001000000000" w:firstRow="0" w:lastRow="0" w:firstColumn="1" w:lastColumn="0" w:oddVBand="0" w:evenVBand="0" w:oddHBand="0" w:evenHBand="0" w:firstRowFirstColumn="0" w:firstRowLastColumn="0" w:lastRowFirstColumn="0" w:lastRowLastColumn="0"/>
             <w:tcBorders/>
             <w:shd w:color="auto" w:fill="F2F2F2" w:themeFill="background1" w:themeFillShade="f2" w:val="clear"/>
@@ -13081,7 +13069,7 @@
         </w:tc>
         <w:tc>
           <w:tcPr>
-            <w:tcW w:w="7507" w:type="dxa"/>
+            <w:tcW w:w="7508" w:type="dxa"/>
             <w:tcBorders/>
             <w:shd w:color="auto" w:fill="F2F2F2" w:themeFill="background1" w:themeFillShade="f2" w:val="clear"/>
           </w:tcPr>
@@ -13104,7 +13092,7 @@
         </w:trPr>
         <w:tc>
           <w:tcPr>
-            <w:tcW w:w="2060" w:type="dxa"/>
+            <w:tcW w:w="2059" w:type="dxa"/>
             <w:cnfStyle w:val="001000000000" w:firstRow="0" w:lastRow="0" w:firstColumn="1" w:lastColumn="0" w:oddVBand="0" w:evenVBand="0" w:oddHBand="0" w:evenHBand="0" w:firstRowFirstColumn="0" w:firstRowLastColumn="0" w:lastRowFirstColumn="0" w:lastRowLastColumn="0"/>
             <w:tcBorders/>
             <w:shd w:color="auto" w:fill="F2F2F2" w:themeFill="background1" w:themeFillShade="f2" w:val="clear"/>
@@ -13129,7 +13117,7 @@
         </w:tc>
         <w:tc>
           <w:tcPr>
-            <w:tcW w:w="7507" w:type="dxa"/>
+            <w:tcW w:w="7508" w:type="dxa"/>
             <w:tcBorders/>
             <w:shd w:color="auto" w:fill="F2F2F2" w:themeFill="background1" w:themeFillShade="f2" w:val="clear"/>
           </w:tcPr>
@@ -13150,7 +13138,7 @@
         <w:trPr/>
         <w:tc>
           <w:tcPr>
-            <w:tcW w:w="2060" w:type="dxa"/>
+            <w:tcW w:w="2059" w:type="dxa"/>
             <w:cnfStyle w:val="001000000000" w:firstRow="0" w:lastRow="0" w:firstColumn="1" w:lastColumn="0" w:oddVBand="0" w:evenVBand="0" w:oddHBand="0" w:evenHBand="0" w:firstRowFirstColumn="0" w:firstRowLastColumn="0" w:lastRowFirstColumn="0" w:lastRowLastColumn="0"/>
             <w:tcBorders/>
             <w:shd w:color="auto" w:fill="F2F2F2" w:themeFill="background1" w:themeFillShade="f2" w:val="clear"/>
@@ -13175,7 +13163,7 @@
         </w:tc>
         <w:tc>
           <w:tcPr>
-            <w:tcW w:w="7507" w:type="dxa"/>
+            <w:tcW w:w="7508" w:type="dxa"/>
             <w:tcBorders/>
             <w:shd w:color="auto" w:fill="F2F2F2" w:themeFill="background1" w:themeFillShade="f2" w:val="clear"/>
           </w:tcPr>
@@ -13198,7 +13186,7 @@
         </w:trPr>
         <w:tc>
           <w:tcPr>
-            <w:tcW w:w="2060" w:type="dxa"/>
+            <w:tcW w:w="2059" w:type="dxa"/>
             <w:cnfStyle w:val="001000000000" w:firstRow="0" w:lastRow="0" w:firstColumn="1" w:lastColumn="0" w:oddVBand="0" w:evenVBand="0" w:oddHBand="0" w:evenHBand="0" w:firstRowFirstColumn="0" w:firstRowLastColumn="0" w:lastRowFirstColumn="0" w:lastRowLastColumn="0"/>
             <w:tcBorders/>
             <w:shd w:color="auto" w:fill="F2F2F2" w:themeFill="background1" w:themeFillShade="f2" w:val="clear"/>
@@ -13223,7 +13211,7 @@
         </w:tc>
         <w:tc>
           <w:tcPr>
-            <w:tcW w:w="7507" w:type="dxa"/>
+            <w:tcW w:w="7508" w:type="dxa"/>
             <w:tcBorders/>
             <w:shd w:color="auto" w:fill="F2F2F2" w:themeFill="background1" w:themeFillShade="f2" w:val="clear"/>
           </w:tcPr>
@@ -13255,7 +13243,7 @@
         <w:trPr/>
         <w:tc>
           <w:tcPr>
-            <w:tcW w:w="2060" w:type="dxa"/>
+            <w:tcW w:w="2059" w:type="dxa"/>
             <w:cnfStyle w:val="001000000000" w:firstRow="0" w:lastRow="0" w:firstColumn="1" w:lastColumn="0" w:oddVBand="0" w:evenVBand="0" w:oddHBand="0" w:evenHBand="0" w:firstRowFirstColumn="0" w:firstRowLastColumn="0" w:lastRowFirstColumn="0" w:lastRowLastColumn="0"/>
             <w:tcBorders/>
             <w:shd w:color="auto" w:fill="F2F2F2" w:themeFill="background1" w:themeFillShade="f2" w:val="clear"/>
@@ -13280,7 +13268,7 @@
         </w:tc>
         <w:tc>
           <w:tcPr>
-            <w:tcW w:w="7507" w:type="dxa"/>
+            <w:tcW w:w="7508" w:type="dxa"/>
             <w:tcBorders/>
             <w:shd w:color="auto" w:fill="F2F2F2" w:themeFill="background1" w:themeFillShade="f2" w:val="clear"/>
           </w:tcPr>
@@ -13303,7 +13291,7 @@
         </w:trPr>
         <w:tc>
           <w:tcPr>
-            <w:tcW w:w="2060" w:type="dxa"/>
+            <w:tcW w:w="2059" w:type="dxa"/>
             <w:cnfStyle w:val="001000000000" w:firstRow="0" w:lastRow="0" w:firstColumn="1" w:lastColumn="0" w:oddVBand="0" w:evenVBand="0" w:oddHBand="0" w:evenHBand="0" w:firstRowFirstColumn="0" w:firstRowLastColumn="0" w:lastRowFirstColumn="0" w:lastRowLastColumn="0"/>
             <w:tcBorders/>
             <w:shd w:color="auto" w:fill="F2F2F2" w:themeFill="background1" w:themeFillShade="f2" w:val="clear"/>
@@ -13328,7 +13316,7 @@
         </w:tc>
         <w:tc>
           <w:tcPr>
-            <w:tcW w:w="7507" w:type="dxa"/>
+            <w:tcW w:w="7508" w:type="dxa"/>
             <w:tcBorders/>
             <w:shd w:color="auto" w:fill="F2F2F2" w:themeFill="background1" w:themeFillShade="f2" w:val="clear"/>
           </w:tcPr>
@@ -13935,7 +13923,14 @@
         </w:rPr>
       </w:pPr>
       <w:r>
-        <w:rPr/>
+        <w:rPr>
+          <w:rFonts w:eastAsia="Calibri" w:cs="" w:cstheme="minorBidi" w:eastAsiaTheme="minorHAnsi"/>
+          <w:color w:val="auto"/>
+          <w:kern w:val="0"/>
+          <w:sz w:val="24"/>
+          <w:szCs w:val="24"/>
+          <w:lang w:val="it-IT" w:eastAsia="en-US" w:bidi="ar-SA"/>
+        </w:rPr>
         <w:drawing>
           <wp:anchor behindDoc="0" distT="0" distB="0" distL="0" distR="0" simplePos="0" locked="0" layoutInCell="1" allowOverlap="1" relativeHeight="3">
             <wp:simplePos x="0" y="0"/>
@@ -14036,7 +14031,14 @@
         </w:rPr>
       </w:pPr>
       <w:r>
-        <w:rPr/>
+        <w:rPr>
+          <w:rFonts w:eastAsia="Calibri" w:cs="" w:cstheme="minorBidi" w:eastAsiaTheme="minorHAnsi"/>
+          <w:color w:val="auto"/>
+          <w:kern w:val="0"/>
+          <w:sz w:val="24"/>
+          <w:szCs w:val="24"/>
+          <w:lang w:val="it-IT" w:eastAsia="en-US" w:bidi="ar-SA"/>
+        </w:rPr>
         <w:drawing>
           <wp:anchor behindDoc="0" distT="0" distB="0" distL="0" distR="0" simplePos="0" locked="0" layoutInCell="1" allowOverlap="1" relativeHeight="4">
             <wp:simplePos x="0" y="0"/>
@@ -14097,174 +14099,165 @@
         </w:rPr>
       </w:pPr>
       <w:r>
-        <w:rPr/>
-      </w:r>
-    </w:p>
-    <w:p>
-      <w:pPr>
-        <w:pStyle w:val="Normal"/>
-        <w:rPr>
-          <w:rFonts w:ascii="Calibri" w:hAnsi="Calibri" w:eastAsia="Calibri" w:cs="" w:asciiTheme="minorHAnsi" w:cstheme="minorBidi" w:eastAsiaTheme="minorHAnsi" w:hAnsiTheme="minorHAnsi"/>
+        <w:rPr>
+          <w:rFonts w:eastAsia="Calibri" w:cs="" w:cstheme="minorBidi" w:eastAsiaTheme="minorHAnsi"/>
           <w:color w:val="auto"/>
           <w:kern w:val="0"/>
           <w:sz w:val="24"/>
           <w:szCs w:val="24"/>
           <w:lang w:val="it-IT" w:eastAsia="en-US" w:bidi="ar-SA"/>
         </w:rPr>
-      </w:pPr>
-      <w:r>
-        <w:rPr>
-          <w:rFonts w:eastAsia="Calibri" w:cs="" w:cstheme="minorBidi" w:eastAsiaTheme="minorHAnsi"/>
+      </w:r>
+    </w:p>
+    <w:p>
+      <w:pPr>
+        <w:pStyle w:val="Normal"/>
+        <w:rPr>
+          <w:rFonts w:ascii="Calibri" w:hAnsi="Calibri" w:eastAsia="Calibri" w:cs="" w:asciiTheme="minorHAnsi" w:cstheme="minorBidi" w:eastAsiaTheme="minorHAnsi" w:hAnsiTheme="minorHAnsi"/>
           <w:color w:val="auto"/>
           <w:kern w:val="0"/>
           <w:sz w:val="24"/>
           <w:szCs w:val="24"/>
           <w:lang w:val="it-IT" w:eastAsia="en-US" w:bidi="ar-SA"/>
         </w:rPr>
-      </w:r>
-    </w:p>
-    <w:p>
-      <w:pPr>
-        <w:pStyle w:val="Normal"/>
-        <w:rPr>
-          <w:rFonts w:ascii="Calibri" w:hAnsi="Calibri" w:eastAsia="Calibri" w:cs="" w:asciiTheme="minorHAnsi" w:cstheme="minorBidi" w:eastAsiaTheme="minorHAnsi" w:hAnsiTheme="minorHAnsi"/>
+      </w:pPr>
+      <w:r>
+        <w:rPr>
+          <w:rFonts w:eastAsia="Calibri" w:cs="" w:cstheme="minorBidi" w:eastAsiaTheme="minorHAnsi"/>
           <w:color w:val="auto"/>
           <w:kern w:val="0"/>
           <w:sz w:val="24"/>
           <w:szCs w:val="24"/>
           <w:lang w:val="it-IT" w:eastAsia="en-US" w:bidi="ar-SA"/>
         </w:rPr>
-      </w:pPr>
-      <w:r>
-        <w:rPr>
-          <w:rFonts w:eastAsia="Calibri" w:cs="" w:cstheme="minorBidi" w:eastAsiaTheme="minorHAnsi"/>
+      </w:r>
+    </w:p>
+    <w:p>
+      <w:pPr>
+        <w:pStyle w:val="Normal"/>
+        <w:rPr>
+          <w:rFonts w:ascii="Calibri" w:hAnsi="Calibri" w:eastAsia="Calibri" w:cs="" w:asciiTheme="minorHAnsi" w:cstheme="minorBidi" w:eastAsiaTheme="minorHAnsi" w:hAnsiTheme="minorHAnsi"/>
           <w:color w:val="auto"/>
           <w:kern w:val="0"/>
           <w:sz w:val="24"/>
           <w:szCs w:val="24"/>
           <w:lang w:val="it-IT" w:eastAsia="en-US" w:bidi="ar-SA"/>
         </w:rPr>
-      </w:r>
-    </w:p>
-    <w:p>
-      <w:pPr>
-        <w:pStyle w:val="Normal"/>
-        <w:rPr>
-          <w:rFonts w:ascii="Calibri" w:hAnsi="Calibri" w:eastAsia="Calibri" w:cs="" w:asciiTheme="minorHAnsi" w:cstheme="minorBidi" w:eastAsiaTheme="minorHAnsi" w:hAnsiTheme="minorHAnsi"/>
+      </w:pPr>
+      <w:r>
+        <w:rPr>
+          <w:rFonts w:eastAsia="Calibri" w:cs="" w:cstheme="minorBidi" w:eastAsiaTheme="minorHAnsi"/>
           <w:color w:val="auto"/>
           <w:kern w:val="0"/>
           <w:sz w:val="24"/>
           <w:szCs w:val="24"/>
           <w:lang w:val="it-IT" w:eastAsia="en-US" w:bidi="ar-SA"/>
         </w:rPr>
-      </w:pPr>
-      <w:r>
-        <w:rPr>
-          <w:rFonts w:eastAsia="Calibri" w:cs="" w:cstheme="minorBidi" w:eastAsiaTheme="minorHAnsi"/>
+      </w:r>
+    </w:p>
+    <w:p>
+      <w:pPr>
+        <w:pStyle w:val="Normal"/>
+        <w:rPr>
+          <w:rFonts w:ascii="Calibri" w:hAnsi="Calibri" w:eastAsia="Calibri" w:cs="" w:asciiTheme="minorHAnsi" w:cstheme="minorBidi" w:eastAsiaTheme="minorHAnsi" w:hAnsiTheme="minorHAnsi"/>
           <w:color w:val="auto"/>
           <w:kern w:val="0"/>
           <w:sz w:val="24"/>
           <w:szCs w:val="24"/>
           <w:lang w:val="it-IT" w:eastAsia="en-US" w:bidi="ar-SA"/>
         </w:rPr>
-      </w:r>
-    </w:p>
-    <w:p>
-      <w:pPr>
-        <w:pStyle w:val="Normal"/>
-        <w:rPr>
-          <w:rFonts w:ascii="Calibri" w:hAnsi="Calibri" w:eastAsia="Calibri" w:cs="" w:asciiTheme="minorHAnsi" w:cstheme="minorBidi" w:eastAsiaTheme="minorHAnsi" w:hAnsiTheme="minorHAnsi"/>
+      </w:pPr>
+      <w:r>
+        <w:rPr>
+          <w:rFonts w:eastAsia="Calibri" w:cs="" w:cstheme="minorBidi" w:eastAsiaTheme="minorHAnsi"/>
           <w:color w:val="auto"/>
           <w:kern w:val="0"/>
           <w:sz w:val="24"/>
           <w:szCs w:val="24"/>
           <w:lang w:val="it-IT" w:eastAsia="en-US" w:bidi="ar-SA"/>
         </w:rPr>
-      </w:pPr>
-      <w:r>
-        <w:rPr>
-          <w:rFonts w:eastAsia="Calibri" w:cs="" w:cstheme="minorBidi" w:eastAsiaTheme="minorHAnsi"/>
+      </w:r>
+    </w:p>
+    <w:p>
+      <w:pPr>
+        <w:pStyle w:val="Normal"/>
+        <w:rPr>
+          <w:rFonts w:ascii="Calibri" w:hAnsi="Calibri" w:eastAsia="Calibri" w:cs="" w:asciiTheme="minorHAnsi" w:cstheme="minorBidi" w:eastAsiaTheme="minorHAnsi" w:hAnsiTheme="minorHAnsi"/>
           <w:color w:val="auto"/>
           <w:kern w:val="0"/>
           <w:sz w:val="24"/>
           <w:szCs w:val="24"/>
           <w:lang w:val="it-IT" w:eastAsia="en-US" w:bidi="ar-SA"/>
         </w:rPr>
-      </w:r>
-    </w:p>
-    <w:p>
-      <w:pPr>
-        <w:pStyle w:val="Normal"/>
-        <w:rPr>
-          <w:rFonts w:ascii="Calibri" w:hAnsi="Calibri" w:eastAsia="Calibri" w:cs="" w:asciiTheme="minorHAnsi" w:cstheme="minorBidi" w:eastAsiaTheme="minorHAnsi" w:hAnsiTheme="minorHAnsi"/>
+      </w:pPr>
+      <w:r>
+        <w:rPr>
+          <w:rFonts w:eastAsia="Calibri" w:cs="" w:cstheme="minorBidi" w:eastAsiaTheme="minorHAnsi"/>
           <w:color w:val="auto"/>
           <w:kern w:val="0"/>
           <w:sz w:val="24"/>
           <w:szCs w:val="24"/>
           <w:lang w:val="it-IT" w:eastAsia="en-US" w:bidi="ar-SA"/>
         </w:rPr>
-      </w:pPr>
-      <w:r>
-        <w:rPr>
-          <w:rFonts w:eastAsia="Calibri" w:cs="" w:cstheme="minorBidi" w:eastAsiaTheme="minorHAnsi"/>
+      </w:r>
+    </w:p>
+    <w:p>
+      <w:pPr>
+        <w:pStyle w:val="Normal"/>
+        <w:rPr>
+          <w:rFonts w:ascii="Calibri" w:hAnsi="Calibri" w:eastAsia="Calibri" w:cs="" w:asciiTheme="minorHAnsi" w:cstheme="minorBidi" w:eastAsiaTheme="minorHAnsi" w:hAnsiTheme="minorHAnsi"/>
           <w:color w:val="auto"/>
           <w:kern w:val="0"/>
           <w:sz w:val="24"/>
           <w:szCs w:val="24"/>
           <w:lang w:val="it-IT" w:eastAsia="en-US" w:bidi="ar-SA"/>
         </w:rPr>
-      </w:r>
-    </w:p>
-    <w:p>
-      <w:pPr>
-        <w:pStyle w:val="Normal"/>
-        <w:rPr>
-          <w:rFonts w:ascii="Calibri" w:hAnsi="Calibri" w:eastAsia="Calibri" w:cs="" w:asciiTheme="minorHAnsi" w:cstheme="minorBidi" w:eastAsiaTheme="minorHAnsi" w:hAnsiTheme="minorHAnsi"/>
+      </w:pPr>
+      <w:r>
+        <w:rPr>
+          <w:rFonts w:eastAsia="Calibri" w:cs="" w:cstheme="minorBidi" w:eastAsiaTheme="minorHAnsi"/>
           <w:color w:val="auto"/>
           <w:kern w:val="0"/>
           <w:sz w:val="24"/>
           <w:szCs w:val="24"/>
           <w:lang w:val="it-IT" w:eastAsia="en-US" w:bidi="ar-SA"/>
         </w:rPr>
-      </w:pPr>
-      <w:r>
-        <w:rPr>
-          <w:rFonts w:eastAsia="Calibri" w:cs="" w:cstheme="minorBidi" w:eastAsiaTheme="minorHAnsi"/>
+      </w:r>
+    </w:p>
+    <w:p>
+      <w:pPr>
+        <w:pStyle w:val="Normal"/>
+        <w:rPr>
+          <w:rFonts w:ascii="Calibri" w:hAnsi="Calibri" w:eastAsia="Calibri" w:cs="" w:asciiTheme="minorHAnsi" w:cstheme="minorBidi" w:eastAsiaTheme="minorHAnsi" w:hAnsiTheme="minorHAnsi"/>
           <w:color w:val="auto"/>
           <w:kern w:val="0"/>
           <w:sz w:val="24"/>
           <w:szCs w:val="24"/>
           <w:lang w:val="it-IT" w:eastAsia="en-US" w:bidi="ar-SA"/>
         </w:rPr>
-      </w:r>
-    </w:p>
-    <w:p>
-      <w:pPr>
-        <w:pStyle w:val="Normal"/>
-        <w:rPr>
-          <w:rFonts w:ascii="Calibri" w:hAnsi="Calibri" w:eastAsia="Calibri" w:cs="" w:asciiTheme="minorHAnsi" w:cstheme="minorBidi" w:eastAsiaTheme="minorHAnsi" w:hAnsiTheme="minorHAnsi"/>
+      </w:pPr>
+      <w:r>
+        <w:rPr>
+          <w:rFonts w:eastAsia="Calibri" w:cs="" w:cstheme="minorBidi" w:eastAsiaTheme="minorHAnsi"/>
           <w:color w:val="auto"/>
           <w:kern w:val="0"/>
           <w:sz w:val="24"/>
           <w:szCs w:val="24"/>
           <w:lang w:val="it-IT" w:eastAsia="en-US" w:bidi="ar-SA"/>
         </w:rPr>
-      </w:pPr>
-      <w:r>
-        <w:rPr>
-          <w:rFonts w:eastAsia="Calibri" w:cs="" w:cstheme="minorBidi" w:eastAsiaTheme="minorHAnsi"/>
+      </w:r>
+    </w:p>
+    <w:p>
+      <w:pPr>
+        <w:pStyle w:val="Normal"/>
+        <w:rPr>
+          <w:rFonts w:ascii="Calibri" w:hAnsi="Calibri" w:eastAsia="Calibri" w:cs="" w:asciiTheme="minorHAnsi" w:cstheme="minorBidi" w:eastAsiaTheme="minorHAnsi" w:hAnsiTheme="minorHAnsi"/>
           <w:color w:val="auto"/>
           <w:kern w:val="0"/>
           <w:sz w:val="24"/>
           <w:szCs w:val="24"/>
           <w:lang w:val="it-IT" w:eastAsia="en-US" w:bidi="ar-SA"/>
         </w:rPr>
-      </w:r>
-    </w:p>
-    <w:p>
-      <w:pPr>
-        <w:pStyle w:val="Normal"/>
-        <w:rPr/>
       </w:pPr>
       <w:r>
         <w:rPr>
@@ -14275,12 +14268,14 @@
           <w:szCs w:val="24"/>
           <w:lang w:val="it-IT" w:eastAsia="en-US" w:bidi="ar-SA"/>
         </w:rPr>
-        <w:t>NOLEGGIO BICICLETTA</w:t>
-      </w:r>
-    </w:p>
-    <w:p>
-      <w:pPr>
-        <w:pStyle w:val="Normal"/>
+      </w:r>
+    </w:p>
+    <w:p>
+      <w:pPr>
+        <w:pStyle w:val="Normal"/>
+        <w:rPr/>
+      </w:pPr>
+      <w:r>
         <w:rPr>
           <w:rFonts w:eastAsia="Calibri" w:cs="" w:cstheme="minorBidi" w:eastAsiaTheme="minorHAnsi"/>
           <w:color w:val="auto"/>
@@ -14289,9 +14284,30 @@
           <w:szCs w:val="24"/>
           <w:lang w:val="it-IT" w:eastAsia="en-US" w:bidi="ar-SA"/>
         </w:rPr>
-      </w:pPr>
-      <w:r>
-        <w:rPr/>
+        <w:t>NOLEGGIO BICICLETTA</w:t>
+      </w:r>
+    </w:p>
+    <w:p>
+      <w:pPr>
+        <w:pStyle w:val="Normal"/>
+        <w:rPr>
+          <w:rFonts w:eastAsia="Calibri" w:cs="" w:cstheme="minorBidi" w:eastAsiaTheme="minorHAnsi"/>
+          <w:color w:val="auto"/>
+          <w:kern w:val="0"/>
+          <w:sz w:val="24"/>
+          <w:szCs w:val="24"/>
+          <w:lang w:val="it-IT" w:eastAsia="en-US" w:bidi="ar-SA"/>
+        </w:rPr>
+      </w:pPr>
+      <w:r>
+        <w:rPr>
+          <w:rFonts w:eastAsia="Calibri" w:cs="" w:cstheme="minorBidi" w:eastAsiaTheme="minorHAnsi"/>
+          <w:color w:val="auto"/>
+          <w:kern w:val="0"/>
+          <w:sz w:val="24"/>
+          <w:szCs w:val="24"/>
+          <w:lang w:val="it-IT" w:eastAsia="en-US" w:bidi="ar-SA"/>
+        </w:rPr>
         <w:drawing>
           <wp:anchor behindDoc="0" distT="0" distB="0" distL="0" distR="0" simplePos="0" locked="0" layoutInCell="1" allowOverlap="1" relativeHeight="5">
             <wp:simplePos x="0" y="0"/>
@@ -14392,12 +14408,6 @@
         </w:rPr>
       </w:pPr>
       <w:r>
-        <w:rPr/>
-      </w:r>
-    </w:p>
-    <w:p>
-      <w:pPr>
-        <w:pStyle w:val="Normal"/>
         <w:rPr>
           <w:rFonts w:eastAsia="Calibri" w:cs="" w:cstheme="minorBidi" w:eastAsiaTheme="minorHAnsi"/>
           <w:color w:val="auto"/>
@@ -14406,9 +14416,29 @@
           <w:szCs w:val="24"/>
           <w:lang w:val="it-IT" w:eastAsia="en-US" w:bidi="ar-SA"/>
         </w:rPr>
-      </w:pPr>
-      <w:r>
-        <w:rPr/>
+      </w:r>
+    </w:p>
+    <w:p>
+      <w:pPr>
+        <w:pStyle w:val="Normal"/>
+        <w:rPr>
+          <w:rFonts w:eastAsia="Calibri" w:cs="" w:cstheme="minorBidi" w:eastAsiaTheme="minorHAnsi"/>
+          <w:color w:val="auto"/>
+          <w:kern w:val="0"/>
+          <w:sz w:val="24"/>
+          <w:szCs w:val="24"/>
+          <w:lang w:val="it-IT" w:eastAsia="en-US" w:bidi="ar-SA"/>
+        </w:rPr>
+      </w:pPr>
+      <w:r>
+        <w:rPr>
+          <w:rFonts w:eastAsia="Calibri" w:cs="" w:cstheme="minorBidi" w:eastAsiaTheme="minorHAnsi"/>
+          <w:color w:val="auto"/>
+          <w:kern w:val="0"/>
+          <w:sz w:val="24"/>
+          <w:szCs w:val="24"/>
+          <w:lang w:val="it-IT" w:eastAsia="en-US" w:bidi="ar-SA"/>
+        </w:rPr>
         <w:drawing>
           <wp:anchor behindDoc="0" distT="0" distB="0" distL="0" distR="0" simplePos="0" locked="0" layoutInCell="1" allowOverlap="1" relativeHeight="6">
             <wp:simplePos x="0" y="0"/>
@@ -14897,12 +14927,6 @@
         </w:rPr>
       </w:pPr>
       <w:r>
-        <w:rPr/>
-      </w:r>
-    </w:p>
-    <w:p>
-      <w:pPr>
-        <w:pStyle w:val="Normal"/>
         <w:rPr>
           <w:rFonts w:eastAsia="Calibri" w:cs="" w:cstheme="minorBidi" w:eastAsiaTheme="minorHAnsi"/>
           <w:color w:val="auto"/>
@@ -14911,9 +14935,6 @@
           <w:szCs w:val="24"/>
           <w:lang w:val="it-IT" w:eastAsia="en-US" w:bidi="ar-SA"/>
         </w:rPr>
-      </w:pPr>
-      <w:r>
-        <w:rPr/>
       </w:r>
     </w:p>
     <w:p>
@@ -14929,12 +14950,6 @@
         </w:rPr>
       </w:pPr>
       <w:r>
-        <w:rPr/>
-      </w:r>
-    </w:p>
-    <w:p>
-      <w:pPr>
-        <w:pStyle w:val="Normal"/>
         <w:rPr>
           <w:rFonts w:eastAsia="Calibri" w:cs="" w:cstheme="minorBidi" w:eastAsiaTheme="minorHAnsi"/>
           <w:color w:val="auto"/>
@@ -14943,9 +14958,6 @@
           <w:szCs w:val="24"/>
           <w:lang w:val="it-IT" w:eastAsia="en-US" w:bidi="ar-SA"/>
         </w:rPr>
-      </w:pPr>
-      <w:r>
-        <w:rPr/>
       </w:r>
     </w:p>
     <w:p>
@@ -14961,12 +14973,6 @@
         </w:rPr>
       </w:pPr>
       <w:r>
-        <w:rPr/>
-      </w:r>
-    </w:p>
-    <w:p>
-      <w:pPr>
-        <w:pStyle w:val="Normal"/>
         <w:rPr>
           <w:rFonts w:eastAsia="Calibri" w:cs="" w:cstheme="minorBidi" w:eastAsiaTheme="minorHAnsi"/>
           <w:color w:val="auto"/>
@@ -14975,9 +14981,6 @@
           <w:szCs w:val="24"/>
           <w:lang w:val="it-IT" w:eastAsia="en-US" w:bidi="ar-SA"/>
         </w:rPr>
-      </w:pPr>
-      <w:r>
-        <w:rPr/>
       </w:r>
     </w:p>
     <w:p>
@@ -14993,12 +14996,6 @@
         </w:rPr>
       </w:pPr>
       <w:r>
-        <w:rPr/>
-      </w:r>
-    </w:p>
-    <w:p>
-      <w:pPr>
-        <w:pStyle w:val="Normal"/>
         <w:rPr>
           <w:rFonts w:eastAsia="Calibri" w:cs="" w:cstheme="minorBidi" w:eastAsiaTheme="minorHAnsi"/>
           <w:color w:val="auto"/>
@@ -15007,9 +15004,6 @@
           <w:szCs w:val="24"/>
           <w:lang w:val="it-IT" w:eastAsia="en-US" w:bidi="ar-SA"/>
         </w:rPr>
-      </w:pPr>
-      <w:r>
-        <w:rPr/>
       </w:r>
     </w:p>
     <w:p>
@@ -15025,12 +15019,6 @@
         </w:rPr>
       </w:pPr>
       <w:r>
-        <w:rPr/>
-      </w:r>
-    </w:p>
-    <w:p>
-      <w:pPr>
-        <w:pStyle w:val="Normal"/>
         <w:rPr>
           <w:rFonts w:eastAsia="Calibri" w:cs="" w:cstheme="minorBidi" w:eastAsiaTheme="minorHAnsi"/>
           <w:color w:val="auto"/>
@@ -15039,9 +15027,6 @@
           <w:szCs w:val="24"/>
           <w:lang w:val="it-IT" w:eastAsia="en-US" w:bidi="ar-SA"/>
         </w:rPr>
-      </w:pPr>
-      <w:r>
-        <w:rPr/>
       </w:r>
     </w:p>
     <w:p>
@@ -15057,12 +15042,6 @@
         </w:rPr>
       </w:pPr>
       <w:r>
-        <w:rPr/>
-      </w:r>
-    </w:p>
-    <w:p>
-      <w:pPr>
-        <w:pStyle w:val="Normal"/>
         <w:rPr>
           <w:rFonts w:eastAsia="Calibri" w:cs="" w:cstheme="minorBidi" w:eastAsiaTheme="minorHAnsi"/>
           <w:color w:val="auto"/>
@@ -15071,9 +15050,6 @@
           <w:szCs w:val="24"/>
           <w:lang w:val="it-IT" w:eastAsia="en-US" w:bidi="ar-SA"/>
         </w:rPr>
-      </w:pPr>
-      <w:r>
-        <w:rPr/>
       </w:r>
     </w:p>
     <w:p>
@@ -15089,12 +15065,6 @@
         </w:rPr>
       </w:pPr>
       <w:r>
-        <w:rPr/>
-      </w:r>
-    </w:p>
-    <w:p>
-      <w:pPr>
-        <w:pStyle w:val="Normal"/>
         <w:rPr>
           <w:rFonts w:eastAsia="Calibri" w:cs="" w:cstheme="minorBidi" w:eastAsiaTheme="minorHAnsi"/>
           <w:color w:val="auto"/>
@@ -15103,9 +15073,6 @@
           <w:szCs w:val="24"/>
           <w:lang w:val="it-IT" w:eastAsia="en-US" w:bidi="ar-SA"/>
         </w:rPr>
-      </w:pPr>
-      <w:r>
-        <w:rPr/>
       </w:r>
     </w:p>
     <w:p>
@@ -15121,12 +15088,6 @@
         </w:rPr>
       </w:pPr>
       <w:r>
-        <w:rPr/>
-      </w:r>
-    </w:p>
-    <w:p>
-      <w:pPr>
-        <w:pStyle w:val="Normal"/>
         <w:rPr>
           <w:rFonts w:eastAsia="Calibri" w:cs="" w:cstheme="minorBidi" w:eastAsiaTheme="minorHAnsi"/>
           <w:color w:val="auto"/>
@@ -15135,9 +15096,6 @@
           <w:szCs w:val="24"/>
           <w:lang w:val="it-IT" w:eastAsia="en-US" w:bidi="ar-SA"/>
         </w:rPr>
-      </w:pPr>
-      <w:r>
-        <w:rPr/>
       </w:r>
     </w:p>
     <w:p>
@@ -15153,12 +15111,6 @@
         </w:rPr>
       </w:pPr>
       <w:r>
-        <w:rPr/>
-      </w:r>
-    </w:p>
-    <w:p>
-      <w:pPr>
-        <w:pStyle w:val="Normal"/>
         <w:rPr>
           <w:rFonts w:eastAsia="Calibri" w:cs="" w:cstheme="minorBidi" w:eastAsiaTheme="minorHAnsi"/>
           <w:color w:val="auto"/>
@@ -15167,9 +15119,6 @@
           <w:szCs w:val="24"/>
           <w:lang w:val="it-IT" w:eastAsia="en-US" w:bidi="ar-SA"/>
         </w:rPr>
-      </w:pPr>
-      <w:r>
-        <w:rPr/>
       </w:r>
     </w:p>
     <w:p>
@@ -15185,12 +15134,6 @@
         </w:rPr>
       </w:pPr>
       <w:r>
-        <w:rPr/>
-      </w:r>
-    </w:p>
-    <w:p>
-      <w:pPr>
-        <w:pStyle w:val="Normal"/>
         <w:rPr>
           <w:rFonts w:eastAsia="Calibri" w:cs="" w:cstheme="minorBidi" w:eastAsiaTheme="minorHAnsi"/>
           <w:color w:val="auto"/>
@@ -15199,9 +15142,236 @@
           <w:szCs w:val="24"/>
           <w:lang w:val="it-IT" w:eastAsia="en-US" w:bidi="ar-SA"/>
         </w:rPr>
-      </w:pPr>
-      <w:r>
-        <w:rPr/>
+      </w:r>
+    </w:p>
+    <w:p>
+      <w:pPr>
+        <w:pStyle w:val="Normal"/>
+        <w:rPr>
+          <w:rFonts w:eastAsia="Calibri" w:cs="" w:cstheme="minorBidi" w:eastAsiaTheme="minorHAnsi"/>
+          <w:color w:val="auto"/>
+          <w:kern w:val="0"/>
+          <w:sz w:val="24"/>
+          <w:szCs w:val="24"/>
+          <w:lang w:val="it-IT" w:eastAsia="en-US" w:bidi="ar-SA"/>
+        </w:rPr>
+      </w:pPr>
+      <w:r>
+        <w:rPr>
+          <w:rFonts w:eastAsia="Calibri" w:cs="" w:cstheme="minorBidi" w:eastAsiaTheme="minorHAnsi"/>
+          <w:color w:val="auto"/>
+          <w:kern w:val="0"/>
+          <w:sz w:val="24"/>
+          <w:szCs w:val="24"/>
+          <w:lang w:val="it-IT" w:eastAsia="en-US" w:bidi="ar-SA"/>
+        </w:rPr>
+      </w:r>
+    </w:p>
+    <w:p>
+      <w:pPr>
+        <w:pStyle w:val="Normal"/>
+        <w:rPr>
+          <w:rFonts w:eastAsia="Calibri" w:cs="" w:cstheme="minorBidi" w:eastAsiaTheme="minorHAnsi"/>
+          <w:color w:val="auto"/>
+          <w:kern w:val="0"/>
+          <w:sz w:val="24"/>
+          <w:szCs w:val="24"/>
+          <w:lang w:val="it-IT" w:eastAsia="en-US" w:bidi="ar-SA"/>
+        </w:rPr>
+      </w:pPr>
+      <w:r>
+        <w:rPr>
+          <w:rFonts w:eastAsia="Calibri" w:cs="" w:cstheme="minorBidi" w:eastAsiaTheme="minorHAnsi"/>
+          <w:color w:val="auto"/>
+          <w:kern w:val="0"/>
+          <w:sz w:val="24"/>
+          <w:szCs w:val="24"/>
+          <w:lang w:val="it-IT" w:eastAsia="en-US" w:bidi="ar-SA"/>
+        </w:rPr>
+      </w:r>
+    </w:p>
+    <w:p>
+      <w:pPr>
+        <w:pStyle w:val="Normal"/>
+        <w:rPr>
+          <w:rFonts w:eastAsia="Calibri" w:cs="" w:cstheme="minorBidi" w:eastAsiaTheme="minorHAnsi"/>
+          <w:color w:val="auto"/>
+          <w:kern w:val="0"/>
+          <w:sz w:val="24"/>
+          <w:szCs w:val="24"/>
+          <w:lang w:val="it-IT" w:eastAsia="en-US" w:bidi="ar-SA"/>
+        </w:rPr>
+      </w:pPr>
+      <w:r>
+        <w:rPr>
+          <w:rFonts w:eastAsia="Calibri" w:cs="" w:cstheme="minorBidi" w:eastAsiaTheme="minorHAnsi"/>
+          <w:color w:val="auto"/>
+          <w:kern w:val="0"/>
+          <w:sz w:val="24"/>
+          <w:szCs w:val="24"/>
+          <w:lang w:val="it-IT" w:eastAsia="en-US" w:bidi="ar-SA"/>
+        </w:rPr>
+      </w:r>
+    </w:p>
+    <w:p>
+      <w:pPr>
+        <w:pStyle w:val="Normal"/>
+        <w:rPr>
+          <w:rFonts w:eastAsia="Calibri" w:cs="" w:cstheme="minorBidi" w:eastAsiaTheme="minorHAnsi"/>
+          <w:color w:val="auto"/>
+          <w:kern w:val="0"/>
+          <w:sz w:val="24"/>
+          <w:szCs w:val="24"/>
+          <w:lang w:val="it-IT" w:eastAsia="en-US" w:bidi="ar-SA"/>
+        </w:rPr>
+      </w:pPr>
+      <w:r>
+        <w:rPr>
+          <w:rFonts w:eastAsia="Calibri" w:cs="" w:cstheme="minorBidi" w:eastAsiaTheme="minorHAnsi"/>
+          <w:color w:val="auto"/>
+          <w:kern w:val="0"/>
+          <w:sz w:val="24"/>
+          <w:szCs w:val="24"/>
+          <w:lang w:val="it-IT" w:eastAsia="en-US" w:bidi="ar-SA"/>
+        </w:rPr>
+      </w:r>
+    </w:p>
+    <w:p>
+      <w:pPr>
+        <w:pStyle w:val="Normal"/>
+        <w:rPr>
+          <w:rFonts w:eastAsia="Calibri" w:cs="" w:cstheme="minorBidi" w:eastAsiaTheme="minorHAnsi"/>
+          <w:color w:val="auto"/>
+          <w:kern w:val="0"/>
+          <w:sz w:val="24"/>
+          <w:szCs w:val="24"/>
+          <w:lang w:val="it-IT" w:eastAsia="en-US" w:bidi="ar-SA"/>
+        </w:rPr>
+      </w:pPr>
+      <w:r>
+        <w:rPr>
+          <w:rFonts w:eastAsia="Calibri" w:cs="" w:cstheme="minorBidi" w:eastAsiaTheme="minorHAnsi"/>
+          <w:color w:val="auto"/>
+          <w:kern w:val="0"/>
+          <w:sz w:val="24"/>
+          <w:szCs w:val="24"/>
+          <w:lang w:val="it-IT" w:eastAsia="en-US" w:bidi="ar-SA"/>
+        </w:rPr>
+      </w:r>
+    </w:p>
+    <w:p>
+      <w:pPr>
+        <w:pStyle w:val="Normal"/>
+        <w:rPr>
+          <w:rFonts w:eastAsia="Calibri" w:cs="" w:cstheme="minorBidi" w:eastAsiaTheme="minorHAnsi"/>
+          <w:color w:val="auto"/>
+          <w:kern w:val="0"/>
+          <w:sz w:val="24"/>
+          <w:szCs w:val="24"/>
+          <w:lang w:val="it-IT" w:eastAsia="en-US" w:bidi="ar-SA"/>
+        </w:rPr>
+      </w:pPr>
+      <w:r>
+        <w:rPr>
+          <w:rFonts w:eastAsia="Calibri" w:cs="" w:cstheme="minorBidi" w:eastAsiaTheme="minorHAnsi"/>
+          <w:color w:val="auto"/>
+          <w:kern w:val="0"/>
+          <w:sz w:val="24"/>
+          <w:szCs w:val="24"/>
+          <w:lang w:val="it-IT" w:eastAsia="en-US" w:bidi="ar-SA"/>
+        </w:rPr>
+      </w:r>
+    </w:p>
+    <w:p>
+      <w:pPr>
+        <w:pStyle w:val="Normal"/>
+        <w:rPr>
+          <w:rFonts w:eastAsia="Calibri" w:cs="" w:cstheme="minorBidi" w:eastAsiaTheme="minorHAnsi"/>
+          <w:color w:val="auto"/>
+          <w:kern w:val="0"/>
+          <w:sz w:val="24"/>
+          <w:szCs w:val="24"/>
+          <w:lang w:val="it-IT" w:eastAsia="en-US" w:bidi="ar-SA"/>
+        </w:rPr>
+      </w:pPr>
+      <w:r>
+        <w:rPr>
+          <w:rFonts w:eastAsia="Calibri" w:cs="" w:cstheme="minorBidi" w:eastAsiaTheme="minorHAnsi"/>
+          <w:color w:val="auto"/>
+          <w:kern w:val="0"/>
+          <w:sz w:val="24"/>
+          <w:szCs w:val="24"/>
+          <w:lang w:val="it-IT" w:eastAsia="en-US" w:bidi="ar-SA"/>
+        </w:rPr>
+      </w:r>
+    </w:p>
+    <w:p>
+      <w:pPr>
+        <w:pStyle w:val="Normal"/>
+        <w:rPr>
+          <w:rFonts w:eastAsia="Calibri" w:cs="" w:cstheme="minorBidi" w:eastAsiaTheme="minorHAnsi"/>
+          <w:color w:val="auto"/>
+          <w:kern w:val="0"/>
+          <w:sz w:val="24"/>
+          <w:szCs w:val="24"/>
+          <w:lang w:val="it-IT" w:eastAsia="en-US" w:bidi="ar-SA"/>
+        </w:rPr>
+      </w:pPr>
+      <w:r>
+        <w:rPr>
+          <w:rFonts w:eastAsia="Calibri" w:cs="" w:cstheme="minorBidi" w:eastAsiaTheme="minorHAnsi"/>
+          <w:color w:val="auto"/>
+          <w:kern w:val="0"/>
+          <w:sz w:val="24"/>
+          <w:szCs w:val="24"/>
+          <w:lang w:val="it-IT" w:eastAsia="en-US" w:bidi="ar-SA"/>
+        </w:rPr>
+      </w:r>
+    </w:p>
+    <w:p>
+      <w:pPr>
+        <w:pStyle w:val="Normal"/>
+        <w:rPr>
+          <w:rFonts w:eastAsia="Calibri" w:cs="" w:cstheme="minorBidi" w:eastAsiaTheme="minorHAnsi"/>
+          <w:color w:val="auto"/>
+          <w:kern w:val="0"/>
+          <w:sz w:val="24"/>
+          <w:szCs w:val="24"/>
+          <w:lang w:val="it-IT" w:eastAsia="en-US" w:bidi="ar-SA"/>
+        </w:rPr>
+      </w:pPr>
+      <w:r>
+        <w:rPr>
+          <w:rFonts w:eastAsia="Calibri" w:cs="" w:cstheme="minorBidi" w:eastAsiaTheme="minorHAnsi"/>
+          <w:color w:val="auto"/>
+          <w:kern w:val="0"/>
+          <w:sz w:val="24"/>
+          <w:szCs w:val="24"/>
+          <w:lang w:val="it-IT" w:eastAsia="en-US" w:bidi="ar-SA"/>
+        </w:rPr>
+      </w:r>
+    </w:p>
+    <w:p>
+      <w:pPr>
+        <w:pStyle w:val="Normal"/>
+        <w:rPr>
+          <w:rFonts w:eastAsia="Calibri" w:cs="" w:cstheme="minorBidi" w:eastAsiaTheme="minorHAnsi"/>
+          <w:color w:val="auto"/>
+          <w:kern w:val="0"/>
+          <w:sz w:val="24"/>
+          <w:szCs w:val="24"/>
+          <w:lang w:val="it-IT" w:eastAsia="en-US" w:bidi="ar-SA"/>
+        </w:rPr>
+      </w:pPr>
+      <w:r>
+        <w:rPr>
+          <w:rFonts w:eastAsia="Calibri" w:cs="" w:cstheme="minorBidi" w:eastAsiaTheme="minorHAnsi"/>
+          <w:color w:val="auto"/>
+          <w:kern w:val="0"/>
+          <w:sz w:val="24"/>
+          <w:szCs w:val="24"/>
+          <w:lang w:val="it-IT" w:eastAsia="en-US" w:bidi="ar-SA"/>
+        </w:rPr>
       </w:r>
     </w:p>
     <w:p>
@@ -16711,6 +16881,186 @@
     </w:p>
     <w:p>
       <w:pPr>
+        <w:pStyle w:val="Normal"/>
+        <w:rPr/>
+      </w:pPr>
+      <w:r>
+        <w:rPr/>
+      </w:r>
+    </w:p>
+    <w:p>
+      <w:pPr>
+        <w:pStyle w:val="Normal"/>
+        <w:rPr/>
+      </w:pPr>
+      <w:r>
+        <w:rPr/>
+      </w:r>
+    </w:p>
+    <w:p>
+      <w:pPr>
+        <w:pStyle w:val="Normal"/>
+        <w:rPr/>
+      </w:pPr>
+      <w:r>
+        <w:rPr/>
+      </w:r>
+    </w:p>
+    <w:p>
+      <w:pPr>
+        <w:pStyle w:val="Normal"/>
+        <w:rPr/>
+      </w:pPr>
+      <w:r>
+        <w:rPr/>
+      </w:r>
+    </w:p>
+    <w:p>
+      <w:pPr>
+        <w:pStyle w:val="Normal"/>
+        <w:rPr/>
+      </w:pPr>
+      <w:r>
+        <w:rPr/>
+      </w:r>
+    </w:p>
+    <w:p>
+      <w:pPr>
+        <w:pStyle w:val="Normal"/>
+        <w:rPr/>
+      </w:pPr>
+      <w:r>
+        <w:rPr/>
+      </w:r>
+    </w:p>
+    <w:p>
+      <w:pPr>
+        <w:pStyle w:val="Normal"/>
+        <w:rPr/>
+      </w:pPr>
+      <w:r>
+        <w:rPr/>
+      </w:r>
+    </w:p>
+    <w:p>
+      <w:pPr>
+        <w:pStyle w:val="Normal"/>
+        <w:rPr/>
+      </w:pPr>
+      <w:r>
+        <w:rPr/>
+      </w:r>
+    </w:p>
+    <w:p>
+      <w:pPr>
+        <w:pStyle w:val="Normal"/>
+        <w:rPr/>
+      </w:pPr>
+      <w:r>
+        <w:rPr/>
+      </w:r>
+    </w:p>
+    <w:p>
+      <w:pPr>
+        <w:pStyle w:val="Normal"/>
+        <w:rPr/>
+      </w:pPr>
+      <w:r>
+        <w:rPr/>
+      </w:r>
+    </w:p>
+    <w:p>
+      <w:pPr>
+        <w:pStyle w:val="Normal"/>
+        <w:rPr/>
+      </w:pPr>
+      <w:r>
+        <w:rPr/>
+      </w:r>
+    </w:p>
+    <w:p>
+      <w:pPr>
+        <w:pStyle w:val="Normal"/>
+        <w:rPr/>
+      </w:pPr>
+      <w:r>
+        <w:rPr/>
+      </w:r>
+    </w:p>
+    <w:p>
+      <w:pPr>
+        <w:pStyle w:val="Normal"/>
+        <w:rPr/>
+      </w:pPr>
+      <w:r>
+        <w:rPr/>
+      </w:r>
+    </w:p>
+    <w:p>
+      <w:pPr>
+        <w:pStyle w:val="Normal"/>
+        <w:rPr/>
+      </w:pPr>
+      <w:r>
+        <w:rPr/>
+      </w:r>
+    </w:p>
+    <w:p>
+      <w:pPr>
+        <w:pStyle w:val="Normal"/>
+        <w:rPr/>
+      </w:pPr>
+      <w:r>
+        <w:rPr/>
+      </w:r>
+    </w:p>
+    <w:p>
+      <w:pPr>
+        <w:pStyle w:val="Normal"/>
+        <w:rPr/>
+      </w:pPr>
+      <w:r>
+        <w:rPr/>
+      </w:r>
+    </w:p>
+    <w:p>
+      <w:pPr>
+        <w:pStyle w:val="Normal"/>
+        <w:rPr/>
+      </w:pPr>
+      <w:r>
+        <w:rPr/>
+      </w:r>
+    </w:p>
+    <w:p>
+      <w:pPr>
+        <w:pStyle w:val="Normal"/>
+        <w:rPr/>
+      </w:pPr>
+      <w:r>
+        <w:rPr/>
+      </w:r>
+    </w:p>
+    <w:p>
+      <w:pPr>
+        <w:pStyle w:val="Normal"/>
+        <w:rPr/>
+      </w:pPr>
+      <w:r>
+        <w:rPr/>
+      </w:r>
+    </w:p>
+    <w:p>
+      <w:pPr>
+        <w:pStyle w:val="Normal"/>
+        <w:rPr/>
+      </w:pPr>
+      <w:r>
+        <w:rPr/>
+      </w:r>
+    </w:p>
+    <w:p>
+      <w:pPr>
         <w:pStyle w:val="Heading2"/>
         <w:numPr>
           <w:ilvl w:val="1"/>
@@ -16736,28 +17086,696 @@
       <w:pPr>
         <w:pStyle w:val="Normal"/>
         <w:rPr>
-          <w:rFonts w:cs="Calibri" w:cstheme="minorHAnsi"/>
-        </w:rPr>
-      </w:pPr>
-      <w:r>
-        <w:rPr>
-          <w:rFonts w:cs="Calibri" w:cstheme="minorHAnsi"/>
-        </w:rPr>
-        <w:t xml:space="preserve">La notazione utilizzata per esprimere le macchine si stato deve essere usata in modo corretto, ad esempio i </w:t>
-      </w:r>
-      <w:r>
-        <w:rPr>
-          <w:rFonts w:cs="Calibri" w:cstheme="minorHAnsi"/>
-          <w:i/>
-          <w:iCs/>
-        </w:rPr>
-        <w:t>call event</w:t>
-      </w:r>
-      <w:r>
-        <w:rPr>
-          <w:rFonts w:cs="Calibri" w:cstheme="minorHAnsi"/>
-        </w:rPr>
-        <w:t xml:space="preserve"> devono essere tracciabili con i messaggi dei casi d’uso e i metodi delle classi. Lo stesso si applica per tutte azioni che sono chiamate di metodi. </w:t>
+          <w:rFonts w:ascii="Calibri" w:hAnsi="Calibri" w:eastAsia="Calibri" w:cs="Calibri" w:cstheme="minorHAnsi"/>
+          <w:color w:val="auto"/>
+          <w:kern w:val="0"/>
+          <w:sz w:val="24"/>
+          <w:szCs w:val="24"/>
+          <w:lang w:val="it-IT" w:eastAsia="en-US" w:bidi="ar-SA"/>
+        </w:rPr>
+      </w:pPr>
+      <w:r>
+        <w:rPr>
+          <w:rFonts w:eastAsia="Calibri" w:cs="Calibri" w:cstheme="minorHAnsi"/>
+          <w:color w:val="auto"/>
+          <w:kern w:val="0"/>
+          <w:sz w:val="24"/>
+          <w:szCs w:val="24"/>
+          <w:lang w:val="it-IT" w:eastAsia="en-US" w:bidi="ar-SA"/>
+        </w:rPr>
+        <w:t>Macchina di stato morsa.</w:t>
+      </w:r>
+    </w:p>
+    <w:p>
+      <w:pPr>
+        <w:pStyle w:val="Normal"/>
+        <w:rPr>
+          <w:rFonts w:ascii="Calibri" w:hAnsi="Calibri" w:eastAsia="Calibri" w:cs="Calibri" w:cstheme="minorHAnsi"/>
+          <w:color w:val="auto"/>
+          <w:kern w:val="0"/>
+          <w:sz w:val="24"/>
+          <w:szCs w:val="24"/>
+          <w:lang w:val="it-IT" w:eastAsia="en-US" w:bidi="ar-SA"/>
+        </w:rPr>
+      </w:pPr>
+      <w:r>
+        <w:rPr>
+          <w:rFonts w:eastAsia="Calibri" w:cs="Calibri" w:cstheme="minorHAnsi"/>
+          <w:color w:val="auto"/>
+          <w:kern w:val="0"/>
+          <w:sz w:val="24"/>
+          <w:szCs w:val="24"/>
+          <w:lang w:val="it-IT" w:eastAsia="en-US" w:bidi="ar-SA"/>
+        </w:rPr>
+        <w:t>&lt;S={Morsa libera, morsa occupata},</w:t>
+      </w:r>
+    </w:p>
+    <w:p>
+      <w:pPr>
+        <w:pStyle w:val="Normal"/>
+        <w:rPr>
+          <w:rFonts w:ascii="Calibri" w:hAnsi="Calibri" w:eastAsia="Calibri" w:cs="Calibri" w:cstheme="minorHAnsi"/>
+          <w:color w:val="auto"/>
+          <w:kern w:val="0"/>
+          <w:sz w:val="24"/>
+          <w:szCs w:val="24"/>
+          <w:lang w:val="it-IT" w:eastAsia="en-US" w:bidi="ar-SA"/>
+        </w:rPr>
+      </w:pPr>
+      <w:r>
+        <w:rPr>
+          <w:rFonts w:eastAsia="Calibri" w:cs="Calibri" w:cstheme="minorHAnsi"/>
+          <w:color w:val="auto"/>
+          <w:kern w:val="0"/>
+          <w:sz w:val="24"/>
+          <w:szCs w:val="24"/>
+          <w:lang w:val="it-IT" w:eastAsia="en-US" w:bidi="ar-SA"/>
+        </w:rPr>
+        <w:t>I = {</w:t>
+      </w:r>
+      <w:r>
+        <w:rPr>
+          <w:rFonts w:eastAsia="Calibri" w:cs="Calibri" w:cstheme="minorHAnsi"/>
+          <w:color w:val="auto"/>
+          <w:kern w:val="0"/>
+          <w:sz w:val="24"/>
+          <w:szCs w:val="24"/>
+          <w:lang w:val="it-IT" w:eastAsia="en-US" w:bidi="ar-SA"/>
+        </w:rPr>
+        <w:t>aggiungiBici(tipoBici)</w:t>
+      </w:r>
+      <w:r>
+        <w:rPr>
+          <w:rFonts w:eastAsia="Calibri" w:cs="Calibri" w:cstheme="minorHAnsi"/>
+          <w:color w:val="auto"/>
+          <w:kern w:val="0"/>
+          <w:sz w:val="24"/>
+          <w:szCs w:val="24"/>
+          <w:lang w:val="it-IT" w:eastAsia="en-US" w:bidi="ar-SA"/>
+        </w:rPr>
+        <w:t xml:space="preserve">, </w:t>
+      </w:r>
+      <w:r>
+        <w:rPr>
+          <w:rFonts w:eastAsia="Calibri" w:cs="Calibri" w:cstheme="minorHAnsi"/>
+          <w:color w:val="auto"/>
+          <w:kern w:val="0"/>
+          <w:sz w:val="24"/>
+          <w:szCs w:val="24"/>
+          <w:lang w:val="it-IT" w:eastAsia="en-US" w:bidi="ar-SA"/>
+        </w:rPr>
+        <w:t>eliminaBici()</w:t>
+      </w:r>
+      <w:r>
+        <w:rPr>
+          <w:rFonts w:eastAsia="Calibri" w:cs="Calibri" w:cstheme="minorHAnsi"/>
+          <w:color w:val="auto"/>
+          <w:kern w:val="0"/>
+          <w:sz w:val="24"/>
+          <w:szCs w:val="24"/>
+          <w:lang w:val="it-IT" w:eastAsia="en-US" w:bidi="ar-SA"/>
+        </w:rPr>
+        <w:t>},</w:t>
+      </w:r>
+    </w:p>
+    <w:p>
+      <w:pPr>
+        <w:pStyle w:val="Normal"/>
+        <w:rPr>
+          <w:rFonts w:ascii="Calibri" w:hAnsi="Calibri" w:eastAsia="Calibri" w:cs="Calibri" w:cstheme="minorHAnsi"/>
+          <w:color w:val="auto"/>
+          <w:kern w:val="0"/>
+          <w:sz w:val="24"/>
+          <w:szCs w:val="24"/>
+          <w:lang w:val="it-IT" w:eastAsia="en-US" w:bidi="ar-SA"/>
+        </w:rPr>
+      </w:pPr>
+      <w:r>
+        <w:rPr>
+          <w:rFonts w:eastAsia="Calibri" w:cs="Calibri" w:cstheme="minorHAnsi"/>
+          <w:color w:val="auto"/>
+          <w:kern w:val="0"/>
+          <w:sz w:val="24"/>
+          <w:szCs w:val="24"/>
+          <w:lang w:val="it-IT" w:eastAsia="en-US" w:bidi="ar-SA"/>
+        </w:rPr>
+        <w:t>O = {</w:t>
+      </w:r>
+      <w:r>
+        <w:rPr>
+          <w:rFonts w:eastAsia="Calibri" w:cs="Calibri" w:cstheme="minorHAnsi"/>
+          <w:color w:val="auto"/>
+          <w:kern w:val="0"/>
+          <w:sz w:val="24"/>
+          <w:szCs w:val="24"/>
+          <w:lang w:val="it-IT" w:eastAsia="en-US" w:bidi="ar-SA"/>
+        </w:rPr>
+        <w:t>blocca</w:t>
+      </w:r>
+      <w:r>
+        <w:rPr>
+          <w:rFonts w:eastAsia="Calibri" w:cs="Calibri" w:cstheme="minorHAnsi"/>
+          <w:color w:val="auto"/>
+          <w:kern w:val="0"/>
+          <w:sz w:val="24"/>
+          <w:szCs w:val="24"/>
+          <w:lang w:val="it-IT" w:eastAsia="en-US" w:bidi="ar-SA"/>
+        </w:rPr>
+        <w:t xml:space="preserve">, sbloccata, errore, </w:t>
+      </w:r>
+      <w:r>
+        <w:rPr>
+          <w:rFonts w:eastAsia="Calibri" w:cs="Calibri" w:cstheme="minorHAnsi"/>
+          <w:color w:val="auto"/>
+          <w:kern w:val="0"/>
+          <w:sz w:val="24"/>
+          <w:szCs w:val="24"/>
+          <w:lang w:val="it-IT" w:eastAsia="en-US" w:bidi="ar-SA"/>
+        </w:rPr>
+        <w:t>erroreTipo</w:t>
+      </w:r>
+      <w:r>
+        <w:rPr>
+          <w:rFonts w:eastAsia="Calibri" w:cs="Calibri" w:cstheme="minorHAnsi"/>
+          <w:color w:val="auto"/>
+          <w:kern w:val="0"/>
+          <w:sz w:val="24"/>
+          <w:szCs w:val="24"/>
+          <w:lang w:val="it-IT" w:eastAsia="en-US" w:bidi="ar-SA"/>
+        </w:rPr>
+        <w:t>}</w:t>
+      </w:r>
+    </w:p>
+    <w:p>
+      <w:pPr>
+        <w:pStyle w:val="Normal"/>
+        <w:rPr>
+          <w:rFonts w:ascii="Calibri" w:hAnsi="Calibri" w:eastAsia="Calibri" w:cs="Calibri" w:cstheme="minorHAnsi"/>
+          <w:color w:val="auto"/>
+          <w:kern w:val="0"/>
+          <w:sz w:val="24"/>
+          <w:szCs w:val="24"/>
+          <w:lang w:val="it-IT" w:eastAsia="en-US" w:bidi="ar-SA"/>
+        </w:rPr>
+      </w:pPr>
+      <w:r>
+        <w:rPr>
+          <w:rFonts w:eastAsia="Calibri" w:cs="Calibri" w:cstheme="minorHAnsi"/>
+          <w:color w:val="auto"/>
+          <w:kern w:val="0"/>
+          <w:sz w:val="24"/>
+          <w:szCs w:val="24"/>
+          <w:lang w:val="it-IT" w:eastAsia="en-US" w:bidi="ar-SA"/>
+        </w:rPr>
+        <w:t xml:space="preserve">T = {(morsa libera, </w:t>
+      </w:r>
+      <w:r>
+        <w:rPr>
+          <w:rFonts w:eastAsia="Calibri" w:cs="Calibri" w:cstheme="minorHAnsi"/>
+          <w:color w:val="auto"/>
+          <w:kern w:val="0"/>
+          <w:sz w:val="24"/>
+          <w:szCs w:val="24"/>
+          <w:lang w:val="it-IT" w:eastAsia="en-US" w:bidi="ar-SA"/>
+        </w:rPr>
+        <w:t>aggiungiBici</w:t>
+      </w:r>
+      <w:r>
+        <w:rPr>
+          <w:rFonts w:eastAsia="Calibri" w:cs="Calibri" w:cstheme="minorHAnsi"/>
+          <w:color w:val="auto"/>
+          <w:kern w:val="0"/>
+          <w:sz w:val="24"/>
+          <w:szCs w:val="24"/>
+          <w:lang w:val="it-IT" w:eastAsia="en-US" w:bidi="ar-SA"/>
+        </w:rPr>
+        <w:t xml:space="preserve">, </w:t>
+      </w:r>
+      <w:r>
+        <w:rPr>
+          <w:rFonts w:eastAsia="Calibri" w:cs="Calibri" w:cstheme="minorHAnsi"/>
+          <w:color w:val="auto"/>
+          <w:kern w:val="0"/>
+          <w:sz w:val="24"/>
+          <w:szCs w:val="24"/>
+          <w:lang w:val="it-IT" w:eastAsia="en-US" w:bidi="ar-SA"/>
+        </w:rPr>
+        <w:t>blocca</w:t>
+      </w:r>
+      <w:r>
+        <w:rPr>
+          <w:rFonts w:eastAsia="Calibri" w:cs="Calibri" w:cstheme="minorHAnsi"/>
+          <w:color w:val="auto"/>
+          <w:kern w:val="0"/>
+          <w:sz w:val="24"/>
+          <w:szCs w:val="24"/>
+          <w:lang w:val="it-IT" w:eastAsia="en-US" w:bidi="ar-SA"/>
+        </w:rPr>
+        <w:t xml:space="preserve">, morsa occupata),(morsa occupata, </w:t>
+      </w:r>
+      <w:r>
+        <w:rPr>
+          <w:rFonts w:eastAsia="Calibri" w:cs="Calibri" w:cstheme="minorHAnsi"/>
+          <w:color w:val="auto"/>
+          <w:kern w:val="0"/>
+          <w:sz w:val="24"/>
+          <w:szCs w:val="24"/>
+          <w:lang w:val="it-IT" w:eastAsia="en-US" w:bidi="ar-SA"/>
+        </w:rPr>
+        <w:t>eliminaBici</w:t>
+      </w:r>
+      <w:r>
+        <w:rPr>
+          <w:rFonts w:eastAsia="Calibri" w:cs="Calibri" w:cstheme="minorHAnsi"/>
+          <w:color w:val="auto"/>
+          <w:kern w:val="0"/>
+          <w:sz w:val="24"/>
+          <w:szCs w:val="24"/>
+          <w:lang w:val="it-IT" w:eastAsia="en-US" w:bidi="ar-SA"/>
+        </w:rPr>
+        <w:t xml:space="preserve">, </w:t>
+      </w:r>
+      <w:r>
+        <w:rPr>
+          <w:rFonts w:eastAsia="Calibri" w:cs="Calibri" w:cstheme="minorHAnsi"/>
+          <w:color w:val="auto"/>
+          <w:kern w:val="0"/>
+          <w:sz w:val="24"/>
+          <w:szCs w:val="24"/>
+          <w:lang w:val="it-IT" w:eastAsia="en-US" w:bidi="ar-SA"/>
+        </w:rPr>
+        <w:t>sblocca</w:t>
+      </w:r>
+      <w:r>
+        <w:rPr>
+          <w:rFonts w:eastAsia="Calibri" w:cs="Calibri" w:cstheme="minorHAnsi"/>
+          <w:color w:val="auto"/>
+          <w:kern w:val="0"/>
+          <w:sz w:val="24"/>
+          <w:szCs w:val="24"/>
+          <w:lang w:val="it-IT" w:eastAsia="en-US" w:bidi="ar-SA"/>
+        </w:rPr>
+        <w:t>, morsa libera)}&gt;</w:t>
+      </w:r>
+    </w:p>
+    <w:p>
+      <w:pPr>
+        <w:pStyle w:val="Normal"/>
+        <w:rPr>
+          <w:rFonts w:ascii="Calibri" w:hAnsi="Calibri" w:eastAsia="Calibri" w:cs="Calibri" w:cstheme="minorHAnsi"/>
+          <w:color w:val="auto"/>
+          <w:kern w:val="0"/>
+          <w:sz w:val="24"/>
+          <w:szCs w:val="24"/>
+          <w:lang w:val="it-IT" w:eastAsia="en-US" w:bidi="ar-SA"/>
+        </w:rPr>
+      </w:pPr>
+      <w:r>
+        <w:rPr>
+          <w:rFonts w:eastAsia="Calibri" w:cs="Calibri" w:cstheme="minorHAnsi"/>
+          <w:color w:val="auto"/>
+          <w:kern w:val="0"/>
+          <w:sz w:val="24"/>
+          <w:szCs w:val="24"/>
+          <w:lang w:val="it-IT" w:eastAsia="en-US" w:bidi="ar-SA"/>
+        </w:rPr>
+      </w:r>
+    </w:p>
+    <w:p>
+      <w:pPr>
+        <w:pStyle w:val="Normal"/>
+        <w:rPr>
+          <w:rFonts w:ascii="Calibri" w:hAnsi="Calibri" w:eastAsia="Calibri" w:cs="Calibri" w:cstheme="minorHAnsi"/>
+          <w:color w:val="auto"/>
+          <w:kern w:val="0"/>
+          <w:sz w:val="24"/>
+          <w:szCs w:val="24"/>
+          <w:lang w:val="it-IT" w:eastAsia="en-US" w:bidi="ar-SA"/>
+        </w:rPr>
+      </w:pPr>
+      <w:r>
+        <w:rPr>
+          <w:rFonts w:eastAsia="Calibri" w:cs="Calibri" w:cstheme="minorHAnsi"/>
+          <w:color w:val="auto"/>
+          <w:kern w:val="0"/>
+          <w:sz w:val="24"/>
+          <w:szCs w:val="24"/>
+          <w:lang w:val="it-IT" w:eastAsia="en-US" w:bidi="ar-SA"/>
+        </w:rPr>
+        <w:drawing>
+          <wp:anchor behindDoc="0" distT="0" distB="0" distL="0" distR="0" simplePos="0" locked="0" layoutInCell="1" allowOverlap="1" relativeHeight="17">
+            <wp:simplePos x="0" y="0"/>
+            <wp:positionH relativeFrom="column">
+              <wp:align>center</wp:align>
+            </wp:positionH>
+            <wp:positionV relativeFrom="paragraph">
+              <wp:posOffset>635</wp:posOffset>
+            </wp:positionV>
+            <wp:extent cx="6120130" cy="2512060"/>
+            <wp:effectExtent l="0" t="0" r="0" b="0"/>
+            <wp:wrapSquare wrapText="largest"/>
+            <wp:docPr id="16" name="Image17" descr=""/>
+            <wp:cNvGraphicFramePr>
+              <a:graphicFrameLocks xmlns:a="http://schemas.openxmlformats.org/drawingml/2006/main" noChangeAspect="1"/>
+            </wp:cNvGraphicFramePr>
+            <a:graphic xmlns:a="http://schemas.openxmlformats.org/drawingml/2006/main">
+              <a:graphicData uri="http://schemas.openxmlformats.org/drawingml/2006/picture">
+                <pic:pic xmlns:pic="http://schemas.openxmlformats.org/drawingml/2006/picture">
+                  <pic:nvPicPr>
+                    <pic:cNvPr id="16" name="Image17" descr=""/>
+                    <pic:cNvPicPr>
+                      <a:picLocks noChangeAspect="1" noChangeArrowheads="1"/>
+                    </pic:cNvPicPr>
+                  </pic:nvPicPr>
+                  <pic:blipFill>
+                    <a:blip r:embed="rId17"/>
+                    <a:stretch>
+                      <a:fillRect/>
+                    </a:stretch>
+                  </pic:blipFill>
+                  <pic:spPr bwMode="auto">
+                    <a:xfrm>
+                      <a:off x="0" y="0"/>
+                      <a:ext cx="6120130" cy="2512060"/>
+                    </a:xfrm>
+                    <a:prstGeom prst="rect">
+                      <a:avLst/>
+                    </a:prstGeom>
+                  </pic:spPr>
+                </pic:pic>
+              </a:graphicData>
+            </a:graphic>
+          </wp:anchor>
+        </w:drawing>
+      </w:r>
+    </w:p>
+    <w:p>
+      <w:pPr>
+        <w:pStyle w:val="Normal"/>
+        <w:rPr>
+          <w:rFonts w:ascii="Calibri" w:hAnsi="Calibri" w:eastAsia="Calibri" w:cs="Calibri" w:cstheme="minorHAnsi"/>
+          <w:color w:val="auto"/>
+          <w:kern w:val="0"/>
+          <w:sz w:val="24"/>
+          <w:szCs w:val="24"/>
+          <w:lang w:val="it-IT" w:eastAsia="en-US" w:bidi="ar-SA"/>
+        </w:rPr>
+      </w:pPr>
+      <w:r>
+        <w:rPr>
+          <w:rFonts w:eastAsia="Calibri" w:cs="Calibri" w:cstheme="minorHAnsi"/>
+          <w:color w:val="auto"/>
+          <w:kern w:val="0"/>
+          <w:sz w:val="24"/>
+          <w:szCs w:val="24"/>
+          <w:lang w:val="it-IT" w:eastAsia="en-US" w:bidi="ar-SA"/>
+        </w:rPr>
+      </w:r>
+    </w:p>
+    <w:p>
+      <w:pPr>
+        <w:pStyle w:val="Normal"/>
+        <w:rPr>
+          <w:rFonts w:ascii="Calibri" w:hAnsi="Calibri" w:eastAsia="Calibri" w:cs="Calibri" w:cstheme="minorHAnsi"/>
+          <w:color w:val="auto"/>
+          <w:kern w:val="0"/>
+          <w:sz w:val="24"/>
+          <w:szCs w:val="24"/>
+          <w:lang w:val="it-IT" w:eastAsia="en-US" w:bidi="ar-SA"/>
+        </w:rPr>
+      </w:pPr>
+      <w:r>
+        <w:rPr>
+          <w:rFonts w:eastAsia="Calibri" w:cs="Calibri" w:cstheme="minorHAnsi"/>
+          <w:color w:val="auto"/>
+          <w:kern w:val="0"/>
+          <w:sz w:val="24"/>
+          <w:szCs w:val="24"/>
+          <w:lang w:val="it-IT" w:eastAsia="en-US" w:bidi="ar-SA"/>
+        </w:rPr>
+      </w:r>
+    </w:p>
+    <w:p>
+      <w:pPr>
+        <w:pStyle w:val="Normal"/>
+        <w:rPr/>
+      </w:pPr>
+      <w:r>
+        <w:rPr/>
+        <w:t xml:space="preserve">Il funzionamento di tale macchina è </w:t>
+      </w:r>
+      <w:r>
+        <w:rPr/>
+        <w:t>il seguente</w:t>
+      </w:r>
+      <w:r>
+        <w:rPr/>
+        <w:t>:</w:t>
+      </w:r>
+    </w:p>
+    <w:p>
+      <w:pPr>
+        <w:pStyle w:val="Normal"/>
+        <w:rPr/>
+      </w:pPr>
+      <w:r>
+        <w:rPr/>
+        <w:t xml:space="preserve">Se la morsa è libera e viene fatta un’operazione di </w:t>
+      </w:r>
+      <w:r>
+        <w:rPr>
+          <w:rFonts w:eastAsia="Calibri" w:cs="" w:cstheme="minorBidi" w:eastAsiaTheme="minorHAnsi"/>
+          <w:color w:val="auto"/>
+          <w:kern w:val="0"/>
+          <w:sz w:val="24"/>
+          <w:szCs w:val="24"/>
+          <w:lang w:val="it-IT" w:eastAsia="en-US" w:bidi="ar-SA"/>
+        </w:rPr>
+        <w:t xml:space="preserve">aggiuntaBici(tipoBici adatto alla morsa) </w:t>
+      </w:r>
+      <w:r>
+        <w:rPr/>
+        <w:t xml:space="preserve">si passa allo stato di morsa </w:t>
+      </w:r>
+      <w:r>
+        <w:rPr>
+          <w:rFonts w:eastAsia="Calibri" w:cs="" w:cstheme="minorBidi" w:eastAsiaTheme="minorHAnsi"/>
+          <w:color w:val="auto"/>
+          <w:kern w:val="0"/>
+          <w:sz w:val="24"/>
+          <w:szCs w:val="24"/>
+          <w:lang w:val="it-IT" w:eastAsia="en-US" w:bidi="ar-SA"/>
+        </w:rPr>
+        <w:t>occupata</w:t>
+      </w:r>
+      <w:r>
+        <w:rPr/>
+        <w:t>.</w:t>
+      </w:r>
+    </w:p>
+    <w:p>
+      <w:pPr>
+        <w:pStyle w:val="Normal"/>
+        <w:rPr/>
+      </w:pPr>
+      <w:r>
+        <w:rPr/>
+        <w:t xml:space="preserve">Al contrario se la morsa è </w:t>
+      </w:r>
+      <w:r>
+        <w:rPr>
+          <w:rFonts w:eastAsia="Calibri" w:cs="" w:cstheme="minorBidi" w:eastAsiaTheme="minorHAnsi"/>
+          <w:color w:val="auto"/>
+          <w:kern w:val="0"/>
+          <w:sz w:val="24"/>
+          <w:szCs w:val="24"/>
+          <w:lang w:val="it-IT" w:eastAsia="en-US" w:bidi="ar-SA"/>
+        </w:rPr>
+        <w:t>occupata</w:t>
+      </w:r>
+      <w:r>
+        <w:rPr/>
+        <w:t xml:space="preserve"> e viene fatta un’operazione di </w:t>
+      </w:r>
+      <w:r>
+        <w:rPr>
+          <w:rFonts w:eastAsia="Calibri" w:cs="" w:cstheme="minorBidi" w:eastAsiaTheme="minorHAnsi"/>
+          <w:color w:val="auto"/>
+          <w:kern w:val="0"/>
+          <w:sz w:val="24"/>
+          <w:szCs w:val="24"/>
+          <w:lang w:val="it-IT" w:eastAsia="en-US" w:bidi="ar-SA"/>
+        </w:rPr>
+        <w:t>eliminaBici</w:t>
+      </w:r>
+      <w:r>
+        <w:rPr/>
+        <w:t xml:space="preserve">() si passa allo stato di morsa libera </w:t>
+      </w:r>
+      <w:r>
+        <w:rPr/>
+        <w:t>e viene sbloccata la morsa</w:t>
+      </w:r>
+      <w:r>
+        <w:rPr/>
+        <w:t>.</w:t>
+      </w:r>
+    </w:p>
+    <w:p>
+      <w:pPr>
+        <w:pStyle w:val="Normal"/>
+        <w:rPr/>
+      </w:pPr>
+      <w:r>
+        <w:rPr/>
+        <w:t xml:space="preserve">Se ci </w:t>
+      </w:r>
+      <w:r>
+        <w:rPr>
+          <w:rFonts w:eastAsia="Calibri" w:cs="" w:cstheme="minorBidi" w:eastAsiaTheme="minorHAnsi"/>
+          <w:color w:val="auto"/>
+          <w:kern w:val="0"/>
+          <w:sz w:val="24"/>
+          <w:szCs w:val="24"/>
+          <w:lang w:val="it-IT" w:eastAsia="en-US" w:bidi="ar-SA"/>
+        </w:rPr>
+        <w:t>trovassimo</w:t>
+      </w:r>
+      <w:r>
+        <w:rPr/>
+        <w:t xml:space="preserve"> nello stato di morsa libera e venisse fatta un’operazione di eliminaBici ci sarebbe un messaggio d’errore, stesso comportamento nello stato di morsa occupata con operazione di aggiungiBici(tipoBici).</w:t>
+      </w:r>
+    </w:p>
+    <w:p>
+      <w:pPr>
+        <w:pStyle w:val="Normal"/>
+        <w:rPr>
+          <w:rFonts w:ascii="Calibri" w:hAnsi="Calibri" w:eastAsia="Calibri" w:cs="" w:asciiTheme="minorHAnsi" w:cstheme="minorBidi" w:eastAsiaTheme="minorHAnsi" w:hAnsiTheme="minorHAnsi"/>
+          <w:color w:val="auto"/>
+          <w:kern w:val="0"/>
+          <w:sz w:val="24"/>
+          <w:szCs w:val="24"/>
+          <w:lang w:val="it-IT" w:eastAsia="en-US" w:bidi="ar-SA"/>
+        </w:rPr>
+      </w:pPr>
+      <w:r>
+        <w:rPr>
+          <w:rFonts w:eastAsia="Calibri" w:cs="" w:cstheme="minorBidi" w:eastAsiaTheme="minorHAnsi"/>
+          <w:color w:val="auto"/>
+          <w:kern w:val="0"/>
+          <w:sz w:val="24"/>
+          <w:szCs w:val="24"/>
+          <w:lang w:val="it-IT" w:eastAsia="en-US" w:bidi="ar-SA"/>
+        </w:rPr>
+        <w:t>Un’altro messaggio d’errore specifico sul tipo di bicicletta sbagliato lo si riceve quando si fa un operazione di aggiungiBici(tipo bici errato per morsa) nello stato di morsa libera.</w:t>
+      </w:r>
+    </w:p>
+    <w:p>
+      <w:pPr>
+        <w:pStyle w:val="Normal"/>
+        <w:rPr/>
+      </w:pPr>
+      <w:r>
+        <w:rPr/>
+      </w:r>
+    </w:p>
+    <w:p>
+      <w:pPr>
+        <w:pStyle w:val="Normal"/>
+        <w:rPr/>
+      </w:pPr>
+      <w:r>
+        <w:rPr/>
+      </w:r>
+    </w:p>
+    <w:p>
+      <w:pPr>
+        <w:pStyle w:val="Normal"/>
+        <w:rPr/>
+      </w:pPr>
+      <w:r>
+        <w:rPr/>
+      </w:r>
+    </w:p>
+    <w:p>
+      <w:pPr>
+        <w:pStyle w:val="Normal"/>
+        <w:rPr/>
+      </w:pPr>
+      <w:r>
+        <w:rPr/>
+      </w:r>
+    </w:p>
+    <w:p>
+      <w:pPr>
+        <w:pStyle w:val="Normal"/>
+        <w:rPr/>
+      </w:pPr>
+      <w:r>
+        <w:rPr/>
+      </w:r>
+    </w:p>
+    <w:p>
+      <w:pPr>
+        <w:pStyle w:val="Normal"/>
+        <w:rPr/>
+      </w:pPr>
+      <w:r>
+        <w:rPr/>
+      </w:r>
+    </w:p>
+    <w:p>
+      <w:pPr>
+        <w:pStyle w:val="Normal"/>
+        <w:rPr/>
+      </w:pPr>
+      <w:r>
+        <w:rPr/>
+      </w:r>
+    </w:p>
+    <w:p>
+      <w:pPr>
+        <w:pStyle w:val="Normal"/>
+        <w:rPr/>
+      </w:pPr>
+      <w:r>
+        <w:rPr/>
+      </w:r>
+    </w:p>
+    <w:p>
+      <w:pPr>
+        <w:pStyle w:val="Normal"/>
+        <w:rPr/>
+      </w:pPr>
+      <w:r>
+        <w:rPr/>
+      </w:r>
+    </w:p>
+    <w:p>
+      <w:pPr>
+        <w:pStyle w:val="Normal"/>
+        <w:rPr/>
+      </w:pPr>
+      <w:r>
+        <w:rPr/>
+      </w:r>
+    </w:p>
+    <w:p>
+      <w:pPr>
+        <w:pStyle w:val="Normal"/>
+        <w:rPr/>
+      </w:pPr>
+      <w:r>
+        <w:rPr/>
+      </w:r>
+    </w:p>
+    <w:p>
+      <w:pPr>
+        <w:pStyle w:val="Normal"/>
+        <w:rPr/>
+      </w:pPr>
+      <w:r>
+        <w:rPr/>
       </w:r>
     </w:p>
     <w:p>
@@ -16794,6 +17812,25 @@
     </w:p>
     <w:p>
       <w:pPr>
+        <w:pStyle w:val="Normal"/>
+        <w:rPr/>
+      </w:pPr>
+      <w:r>
+        <w:rPr/>
+        <w:t>Specifica che la morsa è la classe rackPosition</w:t>
+      </w:r>
+    </w:p>
+    <w:p>
+      <w:pPr>
+        <w:pStyle w:val="Normal"/>
+        <w:rPr/>
+      </w:pPr>
+      <w:r>
+        <w:rPr/>
+      </w:r>
+    </w:p>
+    <w:p>
+      <w:pPr>
         <w:pStyle w:val="Heading1"/>
         <w:numPr>
           <w:ilvl w:val="0"/>
@@ -17289,7 +18326,7 @@
       </w:r>
     </w:p>
     <w:sectPr>
-      <w:footerReference w:type="default" r:id="rId17"/>
+      <w:footerReference w:type="default" r:id="rId18"/>
       <w:type w:val="nextPage"/>
       <w:pgSz w:w="11906" w:h="16838"/>
       <w:pgMar w:left="1134" w:right="1134" w:header="0" w:top="1417" w:footer="708" w:bottom="1134" w:gutter="0"/>
@@ -17310,7 +18347,7 @@
         <w:docPartGallery w:val="Page Numbers (Bottom of Page)"/>
         <w:docPartUnique w:val="true"/>
       </w:docPartObj>
-      <w:id w:val="1492522497"/>
+      <w:id w:val="2118321070"/>
     </w:sdtPr>
     <w:sdtContent>
       <w:p>
@@ -17340,7 +18377,7 @@
           <w:rPr>
             <w:rStyle w:val="Pagenumber"/>
           </w:rPr>
-          <w:t>23</w:t>
+          <w:t>26</w:t>
         </w:r>
         <w:r>
           <w:rPr>

</xml_diff>

<commit_message>
Update relation with gui
</commit_message>
<xml_diff>
--- a/RelazioneBikeProject.docx
+++ b/RelazioneBikeProject.docx
@@ -19539,17 +19539,1763 @@
       </w:pPr>
       <w:r>
         <w:rPr/>
-        <w:t>Vanno riportate alcune schermate dell’interfaccia grafica implementata.</w:t>
-      </w:r>
-    </w:p>
-    <w:p>
-      <w:pPr>
-        <w:pStyle w:val="Normal"/>
-        <w:rPr/>
-      </w:pPr>
-      <w:r>
-        <w:rPr/>
-        <w:t>Nel caso si sia fatta una validazione dell’input, i controlli effettuati e le loro finalità vanno spiegati in questa sezione.</w:t>
+        <w:drawing>
+          <wp:anchor behindDoc="0" distT="0" distB="0" distL="0" distR="0" simplePos="0" locked="0" layoutInCell="1" allowOverlap="1" relativeHeight="26">
+            <wp:simplePos x="0" y="0"/>
+            <wp:positionH relativeFrom="column">
+              <wp:posOffset>-642620</wp:posOffset>
+            </wp:positionH>
+            <wp:positionV relativeFrom="paragraph">
+              <wp:posOffset>148590</wp:posOffset>
+            </wp:positionV>
+            <wp:extent cx="3939540" cy="2830830"/>
+            <wp:effectExtent l="0" t="0" r="0" b="0"/>
+            <wp:wrapSquare wrapText="largest"/>
+            <wp:docPr id="24" name="Image25" descr=""/>
+            <wp:cNvGraphicFramePr>
+              <a:graphicFrameLocks xmlns:a="http://schemas.openxmlformats.org/drawingml/2006/main" noChangeAspect="1"/>
+            </wp:cNvGraphicFramePr>
+            <a:graphic xmlns:a="http://schemas.openxmlformats.org/drawingml/2006/main">
+              <a:graphicData uri="http://schemas.openxmlformats.org/drawingml/2006/picture">
+                <pic:pic xmlns:pic="http://schemas.openxmlformats.org/drawingml/2006/picture">
+                  <pic:nvPicPr>
+                    <pic:cNvPr id="24" name="Image25" descr=""/>
+                    <pic:cNvPicPr>
+                      <a:picLocks noChangeAspect="1" noChangeArrowheads="1"/>
+                    </pic:cNvPicPr>
+                  </pic:nvPicPr>
+                  <pic:blipFill>
+                    <a:blip r:embed="rId25"/>
+                    <a:stretch>
+                      <a:fillRect/>
+                    </a:stretch>
+                  </pic:blipFill>
+                  <pic:spPr bwMode="auto">
+                    <a:xfrm>
+                      <a:off x="0" y="0"/>
+                      <a:ext cx="3939540" cy="2830830"/>
+                    </a:xfrm>
+                    <a:prstGeom prst="rect">
+                      <a:avLst/>
+                    </a:prstGeom>
+                  </pic:spPr>
+                </pic:pic>
+              </a:graphicData>
+            </a:graphic>
+          </wp:anchor>
+        </w:drawing>
+      </w:r>
+    </w:p>
+    <w:p>
+      <w:pPr>
+        <w:pStyle w:val="Normal"/>
+        <w:rPr/>
+      </w:pPr>
+      <w:r>
+        <w:rPr/>
+      </w:r>
+    </w:p>
+    <w:p>
+      <w:pPr>
+        <w:pStyle w:val="Normal"/>
+        <w:rPr/>
+      </w:pPr>
+      <w:r>
+        <w:rPr/>
+      </w:r>
+    </w:p>
+    <w:p>
+      <w:pPr>
+        <w:pStyle w:val="Normal"/>
+        <w:rPr/>
+      </w:pPr>
+      <w:r>
+        <w:rPr/>
+        <w:t xml:space="preserve"> </w:t>
+      </w:r>
+      <w:r>
+        <w:rPr/>
+        <w:t xml:space="preserve">La prima pagina che si incontra è la seguente. In realtà vuole indicare </w:t>
+      </w:r>
+      <w:r>
+        <w:rPr>
+          <w:rFonts w:eastAsia="Calibri" w:cs="" w:cstheme="minorBidi" w:eastAsiaTheme="minorHAnsi"/>
+          <w:color w:val="auto"/>
+          <w:kern w:val="0"/>
+          <w:sz w:val="24"/>
+          <w:szCs w:val="24"/>
+          <w:lang w:val="it-IT" w:eastAsia="en-US" w:bidi="ar-SA"/>
+        </w:rPr>
+        <w:t>ipoteticamente</w:t>
+      </w:r>
+      <w:r>
+        <w:rPr/>
+        <w:t xml:space="preserve"> dove si trova fisicamente l’utente. Qualora si trovasse davanti ad un totem allora</w:t>
+      </w:r>
+    </w:p>
+    <w:p>
+      <w:pPr>
+        <w:pStyle w:val="Normal"/>
+        <w:rPr/>
+      </w:pPr>
+      <w:r>
+        <w:rPr/>
+        <w:t>bisogna scegliere dalla casella a discesa e cliccare su ‘go to totem’.</w:t>
+      </w:r>
+    </w:p>
+    <w:p>
+      <w:pPr>
+        <w:pStyle w:val="Normal"/>
+        <w:rPr/>
+      </w:pPr>
+      <w:r>
+        <w:rPr/>
+        <w:t>Al contrario se l’utente non si trovasse davanti ad un totem può entrare nel sito attraverso un client.</w:t>
+      </w:r>
+    </w:p>
+    <w:p>
+      <w:pPr>
+        <w:pStyle w:val="Normal"/>
+        <w:rPr/>
+      </w:pPr>
+      <w:r>
+        <w:rPr/>
+      </w:r>
+    </w:p>
+    <w:p>
+      <w:pPr>
+        <w:pStyle w:val="Normal"/>
+        <w:rPr/>
+      </w:pPr>
+      <w:r>
+        <w:rPr/>
+      </w:r>
+    </w:p>
+    <w:p>
+      <w:pPr>
+        <w:pStyle w:val="Normal"/>
+        <w:rPr/>
+      </w:pPr>
+      <w:r>
+        <w:rPr/>
+      </w:r>
+    </w:p>
+    <w:p>
+      <w:pPr>
+        <w:pStyle w:val="Normal"/>
+        <w:rPr/>
+      </w:pPr>
+      <w:r>
+        <w:rPr/>
+      </w:r>
+    </w:p>
+    <w:p>
+      <w:pPr>
+        <w:pStyle w:val="Normal"/>
+        <w:rPr/>
+      </w:pPr>
+      <w:r>
+        <w:rPr/>
+      </w:r>
+    </w:p>
+    <w:p>
+      <w:pPr>
+        <w:pStyle w:val="Normal"/>
+        <w:rPr>
+          <w:color w:val="C9211E"/>
+        </w:rPr>
+      </w:pPr>
+      <w:r>
+        <w:rPr>
+          <w:color w:val="C9211E"/>
+        </w:rPr>
+        <w:t>NAVIGATE AS A CLIENT</w:t>
+      </w:r>
+    </w:p>
+    <w:p>
+      <w:pPr>
+        <w:pStyle w:val="Normal"/>
+        <w:rPr/>
+      </w:pPr>
+      <w:r>
+        <w:rPr/>
+        <w:drawing>
+          <wp:anchor behindDoc="0" distT="0" distB="0" distL="0" distR="0" simplePos="0" locked="0" layoutInCell="1" allowOverlap="1" relativeHeight="27">
+            <wp:simplePos x="0" y="0"/>
+            <wp:positionH relativeFrom="column">
+              <wp:posOffset>-473710</wp:posOffset>
+            </wp:positionH>
+            <wp:positionV relativeFrom="paragraph">
+              <wp:posOffset>117475</wp:posOffset>
+            </wp:positionV>
+            <wp:extent cx="3684270" cy="2675255"/>
+            <wp:effectExtent l="0" t="0" r="0" b="0"/>
+            <wp:wrapSquare wrapText="largest"/>
+            <wp:docPr id="25" name="Image26" descr=""/>
+            <wp:cNvGraphicFramePr>
+              <a:graphicFrameLocks xmlns:a="http://schemas.openxmlformats.org/drawingml/2006/main" noChangeAspect="1"/>
+            </wp:cNvGraphicFramePr>
+            <a:graphic xmlns:a="http://schemas.openxmlformats.org/drawingml/2006/main">
+              <a:graphicData uri="http://schemas.openxmlformats.org/drawingml/2006/picture">
+                <pic:pic xmlns:pic="http://schemas.openxmlformats.org/drawingml/2006/picture">
+                  <pic:nvPicPr>
+                    <pic:cNvPr id="25" name="Image26" descr=""/>
+                    <pic:cNvPicPr>
+                      <a:picLocks noChangeAspect="1" noChangeArrowheads="1"/>
+                    </pic:cNvPicPr>
+                  </pic:nvPicPr>
+                  <pic:blipFill>
+                    <a:blip r:embed="rId26"/>
+                    <a:stretch>
+                      <a:fillRect/>
+                    </a:stretch>
+                  </pic:blipFill>
+                  <pic:spPr bwMode="auto">
+                    <a:xfrm>
+                      <a:off x="0" y="0"/>
+                      <a:ext cx="3684270" cy="2675255"/>
+                    </a:xfrm>
+                    <a:prstGeom prst="rect">
+                      <a:avLst/>
+                    </a:prstGeom>
+                  </pic:spPr>
+                </pic:pic>
+              </a:graphicData>
+            </a:graphic>
+          </wp:anchor>
+        </w:drawing>
+      </w:r>
+    </w:p>
+    <w:p>
+      <w:pPr>
+        <w:pStyle w:val="Normal"/>
+        <w:rPr/>
+      </w:pPr>
+      <w:r>
+        <w:rPr/>
+      </w:r>
+    </w:p>
+    <w:p>
+      <w:pPr>
+        <w:pStyle w:val="Normal"/>
+        <w:rPr/>
+      </w:pPr>
+      <w:r>
+        <w:rPr/>
+        <w:t xml:space="preserve"> </w:t>
+      </w:r>
+      <w:r>
+        <w:rPr/>
+        <w:t>cliccando su navigate as a client ci troviamo davanti a questa schermata. In questo caso viene richiesto all’utente l’azione che vuole eseguire tra login come utente, come admin oppure registrarsi al sistema.</w:t>
+      </w:r>
+    </w:p>
+    <w:p>
+      <w:pPr>
+        <w:pStyle w:val="Normal"/>
+        <w:rPr/>
+      </w:pPr>
+      <w:r>
+        <w:rPr/>
+      </w:r>
+    </w:p>
+    <w:p>
+      <w:pPr>
+        <w:pStyle w:val="Normal"/>
+        <w:rPr/>
+      </w:pPr>
+      <w:r>
+        <w:rPr/>
+      </w:r>
+    </w:p>
+    <w:p>
+      <w:pPr>
+        <w:pStyle w:val="Normal"/>
+        <w:rPr/>
+      </w:pPr>
+      <w:r>
+        <w:rPr/>
+      </w:r>
+    </w:p>
+    <w:p>
+      <w:pPr>
+        <w:pStyle w:val="Normal"/>
+        <w:rPr/>
+      </w:pPr>
+      <w:r>
+        <w:rPr/>
+      </w:r>
+    </w:p>
+    <w:p>
+      <w:pPr>
+        <w:pStyle w:val="Normal"/>
+        <w:rPr/>
+      </w:pPr>
+      <w:r>
+        <w:rPr/>
+      </w:r>
+    </w:p>
+    <w:p>
+      <w:pPr>
+        <w:pStyle w:val="Normal"/>
+        <w:rPr/>
+      </w:pPr>
+      <w:r>
+        <w:rPr/>
+      </w:r>
+    </w:p>
+    <w:p>
+      <w:pPr>
+        <w:pStyle w:val="Normal"/>
+        <w:rPr/>
+      </w:pPr>
+      <w:r>
+        <w:rPr/>
+      </w:r>
+    </w:p>
+    <w:p>
+      <w:pPr>
+        <w:pStyle w:val="Normal"/>
+        <w:rPr/>
+      </w:pPr>
+      <w:r>
+        <w:rPr/>
+      </w:r>
+    </w:p>
+    <w:p>
+      <w:pPr>
+        <w:pStyle w:val="Normal"/>
+        <w:rPr/>
+      </w:pPr>
+      <w:r>
+        <w:rPr/>
+        <w:drawing>
+          <wp:anchor behindDoc="0" distT="0" distB="0" distL="0" distR="0" simplePos="0" locked="0" layoutInCell="1" allowOverlap="1" relativeHeight="28">
+            <wp:simplePos x="0" y="0"/>
+            <wp:positionH relativeFrom="column">
+              <wp:posOffset>-422910</wp:posOffset>
+            </wp:positionH>
+            <wp:positionV relativeFrom="paragraph">
+              <wp:posOffset>60960</wp:posOffset>
+            </wp:positionV>
+            <wp:extent cx="4061460" cy="2332990"/>
+            <wp:effectExtent l="0" t="0" r="0" b="0"/>
+            <wp:wrapSquare wrapText="largest"/>
+            <wp:docPr id="26" name="Image27" descr=""/>
+            <wp:cNvGraphicFramePr>
+              <a:graphicFrameLocks xmlns:a="http://schemas.openxmlformats.org/drawingml/2006/main" noChangeAspect="1"/>
+            </wp:cNvGraphicFramePr>
+            <a:graphic xmlns:a="http://schemas.openxmlformats.org/drawingml/2006/main">
+              <a:graphicData uri="http://schemas.openxmlformats.org/drawingml/2006/picture">
+                <pic:pic xmlns:pic="http://schemas.openxmlformats.org/drawingml/2006/picture">
+                  <pic:nvPicPr>
+                    <pic:cNvPr id="26" name="Image27" descr=""/>
+                    <pic:cNvPicPr>
+                      <a:picLocks noChangeAspect="1" noChangeArrowheads="1"/>
+                    </pic:cNvPicPr>
+                  </pic:nvPicPr>
+                  <pic:blipFill>
+                    <a:blip r:embed="rId27"/>
+                    <a:stretch>
+                      <a:fillRect/>
+                    </a:stretch>
+                  </pic:blipFill>
+                  <pic:spPr bwMode="auto">
+                    <a:xfrm>
+                      <a:off x="0" y="0"/>
+                      <a:ext cx="4061460" cy="2332990"/>
+                    </a:xfrm>
+                    <a:prstGeom prst="rect">
+                      <a:avLst/>
+                    </a:prstGeom>
+                  </pic:spPr>
+                </pic:pic>
+              </a:graphicData>
+            </a:graphic>
+          </wp:anchor>
+        </w:drawing>
+      </w:r>
+    </w:p>
+    <w:p>
+      <w:pPr>
+        <w:pStyle w:val="Normal"/>
+        <w:rPr/>
+      </w:pPr>
+      <w:r>
+        <w:rPr/>
+        <w:t xml:space="preserve"> </w:t>
+      </w:r>
+      <w:r>
+        <w:rPr/>
+        <w:t>Pannello di registrazione di un utente. Tutti i campi sono richiesti e vengono controllati al click sul bottone Sign in</w:t>
+      </w:r>
+    </w:p>
+    <w:p>
+      <w:pPr>
+        <w:pStyle w:val="Normal"/>
+        <w:rPr/>
+      </w:pPr>
+      <w:r>
+        <w:rPr/>
+      </w:r>
+    </w:p>
+    <w:p>
+      <w:pPr>
+        <w:pStyle w:val="Normal"/>
+        <w:rPr/>
+      </w:pPr>
+      <w:r>
+        <w:rPr/>
+      </w:r>
+    </w:p>
+    <w:p>
+      <w:pPr>
+        <w:pStyle w:val="Normal"/>
+        <w:rPr/>
+      </w:pPr>
+      <w:r>
+        <w:rPr/>
+      </w:r>
+    </w:p>
+    <w:p>
+      <w:pPr>
+        <w:pStyle w:val="Normal"/>
+        <w:rPr/>
+      </w:pPr>
+      <w:r>
+        <w:rPr/>
+      </w:r>
+    </w:p>
+    <w:p>
+      <w:pPr>
+        <w:pStyle w:val="Normal"/>
+        <w:rPr/>
+      </w:pPr>
+      <w:r>
+        <w:rPr/>
+      </w:r>
+    </w:p>
+    <w:p>
+      <w:pPr>
+        <w:pStyle w:val="Normal"/>
+        <w:rPr/>
+      </w:pPr>
+      <w:r>
+        <w:rPr/>
+      </w:r>
+    </w:p>
+    <w:p>
+      <w:pPr>
+        <w:pStyle w:val="Normal"/>
+        <w:rPr/>
+      </w:pPr>
+      <w:r>
+        <w:rPr/>
+      </w:r>
+    </w:p>
+    <w:p>
+      <w:pPr>
+        <w:pStyle w:val="Normal"/>
+        <w:rPr/>
+      </w:pPr>
+      <w:r>
+        <w:rPr/>
+      </w:r>
+    </w:p>
+    <w:p>
+      <w:pPr>
+        <w:pStyle w:val="Normal"/>
+        <w:rPr/>
+      </w:pPr>
+      <w:r>
+        <w:rPr/>
+      </w:r>
+    </w:p>
+    <w:p>
+      <w:pPr>
+        <w:pStyle w:val="Normal"/>
+        <w:rPr/>
+      </w:pPr>
+      <w:r>
+        <w:rPr/>
+        <w:drawing>
+          <wp:anchor behindDoc="0" distT="0" distB="0" distL="0" distR="0" simplePos="0" locked="0" layoutInCell="1" allowOverlap="1" relativeHeight="29">
+            <wp:simplePos x="0" y="0"/>
+            <wp:positionH relativeFrom="column">
+              <wp:posOffset>-622935</wp:posOffset>
+            </wp:positionH>
+            <wp:positionV relativeFrom="paragraph">
+              <wp:posOffset>-109855</wp:posOffset>
+            </wp:positionV>
+            <wp:extent cx="3828415" cy="2576195"/>
+            <wp:effectExtent l="0" t="0" r="0" b="0"/>
+            <wp:wrapSquare wrapText="largest"/>
+            <wp:docPr id="27" name="Image28" descr=""/>
+            <wp:cNvGraphicFramePr>
+              <a:graphicFrameLocks xmlns:a="http://schemas.openxmlformats.org/drawingml/2006/main" noChangeAspect="1"/>
+            </wp:cNvGraphicFramePr>
+            <a:graphic xmlns:a="http://schemas.openxmlformats.org/drawingml/2006/main">
+              <a:graphicData uri="http://schemas.openxmlformats.org/drawingml/2006/picture">
+                <pic:pic xmlns:pic="http://schemas.openxmlformats.org/drawingml/2006/picture">
+                  <pic:nvPicPr>
+                    <pic:cNvPr id="27" name="Image28" descr=""/>
+                    <pic:cNvPicPr>
+                      <a:picLocks noChangeAspect="1" noChangeArrowheads="1"/>
+                    </pic:cNvPicPr>
+                  </pic:nvPicPr>
+                  <pic:blipFill>
+                    <a:blip r:embed="rId28"/>
+                    <a:stretch>
+                      <a:fillRect/>
+                    </a:stretch>
+                  </pic:blipFill>
+                  <pic:spPr bwMode="auto">
+                    <a:xfrm>
+                      <a:off x="0" y="0"/>
+                      <a:ext cx="3828415" cy="2576195"/>
+                    </a:xfrm>
+                    <a:prstGeom prst="rect">
+                      <a:avLst/>
+                    </a:prstGeom>
+                  </pic:spPr>
+                </pic:pic>
+              </a:graphicData>
+            </a:graphic>
+          </wp:anchor>
+        </w:drawing>
+      </w:r>
+    </w:p>
+    <w:p>
+      <w:pPr>
+        <w:pStyle w:val="Normal"/>
+        <w:rPr/>
+      </w:pPr>
+      <w:r>
+        <w:rPr/>
+      </w:r>
+    </w:p>
+    <w:p>
+      <w:pPr>
+        <w:pStyle w:val="Normal"/>
+        <w:rPr/>
+      </w:pPr>
+      <w:r>
+        <w:rPr/>
+        <w:t>pannello di login, tutti i campi sono obbligatori e controllati al click sul bottone ‘login’. Qualora fosse stato scelto il login as admin la label diventerebbe ‘Login as: admin’</w:t>
+      </w:r>
+    </w:p>
+    <w:p>
+      <w:pPr>
+        <w:pStyle w:val="Normal"/>
+        <w:rPr/>
+      </w:pPr>
+      <w:r>
+        <w:rPr/>
+      </w:r>
+    </w:p>
+    <w:p>
+      <w:pPr>
+        <w:pStyle w:val="Normal"/>
+        <w:rPr/>
+      </w:pPr>
+      <w:r>
+        <w:rPr/>
+      </w:r>
+    </w:p>
+    <w:p>
+      <w:pPr>
+        <w:pStyle w:val="Normal"/>
+        <w:rPr/>
+      </w:pPr>
+      <w:r>
+        <w:rPr/>
+      </w:r>
+    </w:p>
+    <w:p>
+      <w:pPr>
+        <w:pStyle w:val="Normal"/>
+        <w:rPr/>
+      </w:pPr>
+      <w:r>
+        <w:rPr/>
+      </w:r>
+    </w:p>
+    <w:p>
+      <w:pPr>
+        <w:pStyle w:val="Normal"/>
+        <w:rPr/>
+      </w:pPr>
+      <w:r>
+        <w:rPr/>
+      </w:r>
+    </w:p>
+    <w:p>
+      <w:pPr>
+        <w:pStyle w:val="Normal"/>
+        <w:rPr/>
+      </w:pPr>
+      <w:r>
+        <w:rPr/>
+      </w:r>
+    </w:p>
+    <w:p>
+      <w:pPr>
+        <w:pStyle w:val="Normal"/>
+        <w:rPr/>
+      </w:pPr>
+      <w:r>
+        <w:rPr/>
+      </w:r>
+    </w:p>
+    <w:p>
+      <w:pPr>
+        <w:pStyle w:val="Normal"/>
+        <w:rPr/>
+      </w:pPr>
+      <w:r>
+        <w:rPr/>
+      </w:r>
+    </w:p>
+    <w:p>
+      <w:pPr>
+        <w:pStyle w:val="Normal"/>
+        <w:rPr>
+          <w:color w:val="C9211E"/>
+        </w:rPr>
+      </w:pPr>
+      <w:r>
+        <w:rPr>
+          <w:color w:val="C9211E"/>
+        </w:rPr>
+        <w:t>LOGIN AS USER</w:t>
+      </w:r>
+    </w:p>
+    <w:p>
+      <w:pPr>
+        <w:pStyle w:val="Normal"/>
+        <w:rPr/>
+      </w:pPr>
+      <w:r>
+        <w:rPr/>
+        <w:drawing>
+          <wp:anchor behindDoc="0" distT="0" distB="0" distL="0" distR="0" simplePos="0" locked="0" layoutInCell="1" allowOverlap="1" relativeHeight="30">
+            <wp:simplePos x="0" y="0"/>
+            <wp:positionH relativeFrom="column">
+              <wp:posOffset>-578485</wp:posOffset>
+            </wp:positionH>
+            <wp:positionV relativeFrom="paragraph">
+              <wp:posOffset>113665</wp:posOffset>
+            </wp:positionV>
+            <wp:extent cx="4092575" cy="2566670"/>
+            <wp:effectExtent l="0" t="0" r="0" b="0"/>
+            <wp:wrapSquare wrapText="largest"/>
+            <wp:docPr id="28" name="Image29" descr=""/>
+            <wp:cNvGraphicFramePr>
+              <a:graphicFrameLocks xmlns:a="http://schemas.openxmlformats.org/drawingml/2006/main" noChangeAspect="1"/>
+            </wp:cNvGraphicFramePr>
+            <a:graphic xmlns:a="http://schemas.openxmlformats.org/drawingml/2006/main">
+              <a:graphicData uri="http://schemas.openxmlformats.org/drawingml/2006/picture">
+                <pic:pic xmlns:pic="http://schemas.openxmlformats.org/drawingml/2006/picture">
+                  <pic:nvPicPr>
+                    <pic:cNvPr id="28" name="Image29" descr=""/>
+                    <pic:cNvPicPr>
+                      <a:picLocks noChangeAspect="1" noChangeArrowheads="1"/>
+                    </pic:cNvPicPr>
+                  </pic:nvPicPr>
+                  <pic:blipFill>
+                    <a:blip r:embed="rId29"/>
+                    <a:stretch>
+                      <a:fillRect/>
+                    </a:stretch>
+                  </pic:blipFill>
+                  <pic:spPr bwMode="auto">
+                    <a:xfrm>
+                      <a:off x="0" y="0"/>
+                      <a:ext cx="4092575" cy="2566670"/>
+                    </a:xfrm>
+                    <a:prstGeom prst="rect">
+                      <a:avLst/>
+                    </a:prstGeom>
+                  </pic:spPr>
+                </pic:pic>
+              </a:graphicData>
+            </a:graphic>
+          </wp:anchor>
+        </w:drawing>
+      </w:r>
+    </w:p>
+    <w:p>
+      <w:pPr>
+        <w:pStyle w:val="Normal"/>
+        <w:rPr/>
+      </w:pPr>
+      <w:r>
+        <w:rPr/>
+      </w:r>
+    </w:p>
+    <w:p>
+      <w:pPr>
+        <w:pStyle w:val="Normal"/>
+        <w:rPr/>
+      </w:pPr>
+      <w:r>
+        <w:rPr/>
+        <w:t xml:space="preserve">Sulla sinistra di questo pannello vediamo </w:t>
+      </w:r>
+      <w:r>
+        <w:rPr>
+          <w:rFonts w:eastAsia="Calibri" w:cs="" w:cstheme="minorBidi" w:eastAsiaTheme="minorHAnsi"/>
+          <w:color w:val="auto"/>
+          <w:kern w:val="0"/>
+          <w:sz w:val="24"/>
+          <w:szCs w:val="24"/>
+          <w:lang w:val="it-IT" w:eastAsia="en-US" w:bidi="ar-SA"/>
+        </w:rPr>
+        <w:t>una lista degli</w:t>
+      </w:r>
+      <w:r>
+        <w:rPr/>
+        <w:t xml:space="preserve"> abbonamenti dell’utente, a destra invece una lista delle sue carte di credito. In questo pannello poi tramite i 3 bottoni l’utente può aggiungere una carta di credito, un’abbonamento oppure verificare il suo status di studente</w:t>
+      </w:r>
+    </w:p>
+    <w:p>
+      <w:pPr>
+        <w:pStyle w:val="Normal"/>
+        <w:rPr/>
+      </w:pPr>
+      <w:r>
+        <w:rPr/>
+      </w:r>
+    </w:p>
+    <w:p>
+      <w:pPr>
+        <w:pStyle w:val="Normal"/>
+        <w:rPr/>
+      </w:pPr>
+      <w:r>
+        <w:rPr/>
+      </w:r>
+    </w:p>
+    <w:p>
+      <w:pPr>
+        <w:pStyle w:val="Normal"/>
+        <w:rPr/>
+      </w:pPr>
+      <w:r>
+        <w:rPr/>
+      </w:r>
+    </w:p>
+    <w:p>
+      <w:pPr>
+        <w:pStyle w:val="Normal"/>
+        <w:rPr/>
+      </w:pPr>
+      <w:r>
+        <w:rPr/>
+      </w:r>
+    </w:p>
+    <w:p>
+      <w:pPr>
+        <w:pStyle w:val="Normal"/>
+        <w:rPr/>
+      </w:pPr>
+      <w:r>
+        <w:rPr/>
+        <w:drawing>
+          <wp:anchor behindDoc="0" distT="0" distB="0" distL="0" distR="0" simplePos="0" locked="0" layoutInCell="1" allowOverlap="1" relativeHeight="31">
+            <wp:simplePos x="0" y="0"/>
+            <wp:positionH relativeFrom="column">
+              <wp:posOffset>-549275</wp:posOffset>
+            </wp:positionH>
+            <wp:positionV relativeFrom="paragraph">
+              <wp:posOffset>67310</wp:posOffset>
+            </wp:positionV>
+            <wp:extent cx="4388485" cy="3146425"/>
+            <wp:effectExtent l="0" t="0" r="0" b="0"/>
+            <wp:wrapSquare wrapText="bothSides"/>
+            <wp:docPr id="29" name="Image30" descr=""/>
+            <wp:cNvGraphicFramePr>
+              <a:graphicFrameLocks xmlns:a="http://schemas.openxmlformats.org/drawingml/2006/main" noChangeAspect="1"/>
+            </wp:cNvGraphicFramePr>
+            <a:graphic xmlns:a="http://schemas.openxmlformats.org/drawingml/2006/main">
+              <a:graphicData uri="http://schemas.openxmlformats.org/drawingml/2006/picture">
+                <pic:pic xmlns:pic="http://schemas.openxmlformats.org/drawingml/2006/picture">
+                  <pic:nvPicPr>
+                    <pic:cNvPr id="29" name="Image30" descr=""/>
+                    <pic:cNvPicPr>
+                      <a:picLocks noChangeAspect="1" noChangeArrowheads="1"/>
+                    </pic:cNvPicPr>
+                  </pic:nvPicPr>
+                  <pic:blipFill>
+                    <a:blip r:embed="rId30"/>
+                    <a:stretch>
+                      <a:fillRect/>
+                    </a:stretch>
+                  </pic:blipFill>
+                  <pic:spPr bwMode="auto">
+                    <a:xfrm>
+                      <a:off x="0" y="0"/>
+                      <a:ext cx="4388485" cy="3146425"/>
+                    </a:xfrm>
+                    <a:prstGeom prst="rect">
+                      <a:avLst/>
+                    </a:prstGeom>
+                  </pic:spPr>
+                </pic:pic>
+              </a:graphicData>
+            </a:graphic>
+          </wp:anchor>
+        </w:drawing>
+      </w:r>
+    </w:p>
+    <w:p>
+      <w:pPr>
+        <w:pStyle w:val="Normal"/>
+        <w:rPr/>
+      </w:pPr>
+      <w:r>
+        <w:rPr/>
+      </w:r>
+    </w:p>
+    <w:p>
+      <w:pPr>
+        <w:pStyle w:val="Normal"/>
+        <w:rPr/>
+      </w:pPr>
+      <w:r>
+        <w:rPr/>
+      </w:r>
+    </w:p>
+    <w:p>
+      <w:pPr>
+        <w:pStyle w:val="Normal"/>
+        <w:rPr/>
+      </w:pPr>
+      <w:r>
+        <w:rPr/>
+        <w:t xml:space="preserve"> </w:t>
+      </w:r>
+      <w:r>
+        <w:rPr/>
+        <w:t>pannello per l’aggiunta di una carta di credito, tutti i campi sono obbligatori e controllati al click del bottone ‘add credit card’</w:t>
+      </w:r>
+    </w:p>
+    <w:p>
+      <w:pPr>
+        <w:pStyle w:val="Normal"/>
+        <w:rPr/>
+      </w:pPr>
+      <w:r>
+        <w:rPr/>
+      </w:r>
+    </w:p>
+    <w:p>
+      <w:pPr>
+        <w:pStyle w:val="Normal"/>
+        <w:rPr/>
+      </w:pPr>
+      <w:r>
+        <w:rPr/>
+      </w:r>
+    </w:p>
+    <w:p>
+      <w:pPr>
+        <w:pStyle w:val="Normal"/>
+        <w:rPr/>
+      </w:pPr>
+      <w:r>
+        <w:rPr/>
+      </w:r>
+    </w:p>
+    <w:p>
+      <w:pPr>
+        <w:pStyle w:val="Normal"/>
+        <w:rPr/>
+      </w:pPr>
+      <w:r>
+        <w:rPr/>
+      </w:r>
+    </w:p>
+    <w:p>
+      <w:pPr>
+        <w:pStyle w:val="Normal"/>
+        <w:rPr/>
+      </w:pPr>
+      <w:r>
+        <w:rPr/>
+      </w:r>
+    </w:p>
+    <w:p>
+      <w:pPr>
+        <w:pStyle w:val="Normal"/>
+        <w:rPr/>
+      </w:pPr>
+      <w:r>
+        <w:rPr/>
+      </w:r>
+    </w:p>
+    <w:p>
+      <w:pPr>
+        <w:pStyle w:val="Normal"/>
+        <w:rPr/>
+      </w:pPr>
+      <w:r>
+        <w:rPr/>
+      </w:r>
+    </w:p>
+    <w:p>
+      <w:pPr>
+        <w:pStyle w:val="Normal"/>
+        <w:rPr/>
+      </w:pPr>
+      <w:r>
+        <w:rPr/>
+      </w:r>
+    </w:p>
+    <w:p>
+      <w:pPr>
+        <w:pStyle w:val="Normal"/>
+        <w:rPr/>
+      </w:pPr>
+      <w:r>
+        <w:rPr/>
+      </w:r>
+    </w:p>
+    <w:p>
+      <w:pPr>
+        <w:pStyle w:val="Normal"/>
+        <w:rPr/>
+      </w:pPr>
+      <w:r>
+        <w:rPr/>
+      </w:r>
+    </w:p>
+    <w:p>
+      <w:pPr>
+        <w:pStyle w:val="Normal"/>
+        <w:rPr/>
+      </w:pPr>
+      <w:r>
+        <w:rPr/>
+      </w:r>
+    </w:p>
+    <w:p>
+      <w:pPr>
+        <w:pStyle w:val="Normal"/>
+        <w:rPr/>
+      </w:pPr>
+      <w:r>
+        <w:rPr/>
+      </w:r>
+    </w:p>
+    <w:p>
+      <w:pPr>
+        <w:pStyle w:val="Normal"/>
+        <w:rPr/>
+      </w:pPr>
+      <w:r>
+        <w:rPr/>
+        <w:drawing>
+          <wp:anchor behindDoc="0" distT="0" distB="0" distL="0" distR="0" simplePos="0" locked="0" layoutInCell="1" allowOverlap="1" relativeHeight="32">
+            <wp:simplePos x="0" y="0"/>
+            <wp:positionH relativeFrom="column">
+              <wp:posOffset>-592455</wp:posOffset>
+            </wp:positionH>
+            <wp:positionV relativeFrom="paragraph">
+              <wp:posOffset>-553085</wp:posOffset>
+            </wp:positionV>
+            <wp:extent cx="4271010" cy="2716530"/>
+            <wp:effectExtent l="0" t="0" r="0" b="0"/>
+            <wp:wrapSquare wrapText="largest"/>
+            <wp:docPr id="30" name="Image31" descr=""/>
+            <wp:cNvGraphicFramePr>
+              <a:graphicFrameLocks xmlns:a="http://schemas.openxmlformats.org/drawingml/2006/main" noChangeAspect="1"/>
+            </wp:cNvGraphicFramePr>
+            <a:graphic xmlns:a="http://schemas.openxmlformats.org/drawingml/2006/main">
+              <a:graphicData uri="http://schemas.openxmlformats.org/drawingml/2006/picture">
+                <pic:pic xmlns:pic="http://schemas.openxmlformats.org/drawingml/2006/picture">
+                  <pic:nvPicPr>
+                    <pic:cNvPr id="30" name="Image31" descr=""/>
+                    <pic:cNvPicPr>
+                      <a:picLocks noChangeAspect="1" noChangeArrowheads="1"/>
+                    </pic:cNvPicPr>
+                  </pic:nvPicPr>
+                  <pic:blipFill>
+                    <a:blip r:embed="rId31"/>
+                    <a:stretch>
+                      <a:fillRect/>
+                    </a:stretch>
+                  </pic:blipFill>
+                  <pic:spPr bwMode="auto">
+                    <a:xfrm>
+                      <a:off x="0" y="0"/>
+                      <a:ext cx="4271010" cy="2716530"/>
+                    </a:xfrm>
+                    <a:prstGeom prst="rect">
+                      <a:avLst/>
+                    </a:prstGeom>
+                  </pic:spPr>
+                </pic:pic>
+              </a:graphicData>
+            </a:graphic>
+          </wp:anchor>
+        </w:drawing>
+      </w:r>
+    </w:p>
+    <w:p>
+      <w:pPr>
+        <w:pStyle w:val="Normal"/>
+        <w:rPr/>
+      </w:pPr>
+      <w:r>
+        <w:rPr/>
+        <w:t>pannello per l’aggiunta di un nuovo abbonamento. In alto c’è una tabella che mostra i tipi di abbonamento disponibili. Per aggiungere un nuovo abbonamento bisogna scegliere un tipo di abbonamento e una carta di credito da utilizzare. Al click sul bottone di aggiunta vengono fatti i controlli necessari sulla carta di credito.</w:t>
+      </w:r>
+    </w:p>
+    <w:p>
+      <w:pPr>
+        <w:pStyle w:val="Normal"/>
+        <w:rPr>
+          <w:color w:val="C9211E"/>
+        </w:rPr>
+      </w:pPr>
+      <w:r>
+        <w:rPr>
+          <w:color w:val="C9211E"/>
+        </w:rPr>
+        <w:t>LOGIN AS ADMIN</w:t>
+      </w:r>
+    </w:p>
+    <w:p>
+      <w:pPr>
+        <w:pStyle w:val="Normal"/>
+        <w:rPr/>
+      </w:pPr>
+      <w:r>
+        <w:rPr/>
+        <w:drawing>
+          <wp:anchor behindDoc="0" distT="0" distB="0" distL="0" distR="0" simplePos="0" locked="0" layoutInCell="1" allowOverlap="1" relativeHeight="33">
+            <wp:simplePos x="0" y="0"/>
+            <wp:positionH relativeFrom="column">
+              <wp:posOffset>-618490</wp:posOffset>
+            </wp:positionH>
+            <wp:positionV relativeFrom="paragraph">
+              <wp:posOffset>66040</wp:posOffset>
+            </wp:positionV>
+            <wp:extent cx="4192905" cy="3013075"/>
+            <wp:effectExtent l="0" t="0" r="0" b="0"/>
+            <wp:wrapSquare wrapText="largest"/>
+            <wp:docPr id="31" name="Image32" descr=""/>
+            <wp:cNvGraphicFramePr>
+              <a:graphicFrameLocks xmlns:a="http://schemas.openxmlformats.org/drawingml/2006/main" noChangeAspect="1"/>
+            </wp:cNvGraphicFramePr>
+            <a:graphic xmlns:a="http://schemas.openxmlformats.org/drawingml/2006/main">
+              <a:graphicData uri="http://schemas.openxmlformats.org/drawingml/2006/picture">
+                <pic:pic xmlns:pic="http://schemas.openxmlformats.org/drawingml/2006/picture">
+                  <pic:nvPicPr>
+                    <pic:cNvPr id="31" name="Image32" descr=""/>
+                    <pic:cNvPicPr>
+                      <a:picLocks noChangeAspect="1" noChangeArrowheads="1"/>
+                    </pic:cNvPicPr>
+                  </pic:nvPicPr>
+                  <pic:blipFill>
+                    <a:blip r:embed="rId32"/>
+                    <a:stretch>
+                      <a:fillRect/>
+                    </a:stretch>
+                  </pic:blipFill>
+                  <pic:spPr bwMode="auto">
+                    <a:xfrm>
+                      <a:off x="0" y="0"/>
+                      <a:ext cx="4192905" cy="3013075"/>
+                    </a:xfrm>
+                    <a:prstGeom prst="rect">
+                      <a:avLst/>
+                    </a:prstGeom>
+                  </pic:spPr>
+                </pic:pic>
+              </a:graphicData>
+            </a:graphic>
+          </wp:anchor>
+        </w:drawing>
+      </w:r>
+    </w:p>
+    <w:p>
+      <w:pPr>
+        <w:pStyle w:val="Normal"/>
+        <w:rPr/>
+      </w:pPr>
+      <w:r>
+        <w:rPr/>
+      </w:r>
+    </w:p>
+    <w:p>
+      <w:pPr>
+        <w:pStyle w:val="Normal"/>
+        <w:rPr/>
+      </w:pPr>
+      <w:r>
+        <w:rPr/>
+        <w:t>Dopo esserci loggati come admin troviamo il pannello di gestione del sistema. L’admin può aggiungere una nuova rastrelliera, gestire una esistente (scegliendola dalla casella a discesa) oppure consultare i dati statistici.</w:t>
+      </w:r>
+    </w:p>
+    <w:p>
+      <w:pPr>
+        <w:pStyle w:val="Normal"/>
+        <w:rPr/>
+      </w:pPr>
+      <w:r>
+        <w:rPr/>
+      </w:r>
+    </w:p>
+    <w:p>
+      <w:pPr>
+        <w:pStyle w:val="Normal"/>
+        <w:rPr/>
+      </w:pPr>
+      <w:r>
+        <w:rPr/>
+      </w:r>
+    </w:p>
+    <w:p>
+      <w:pPr>
+        <w:pStyle w:val="Normal"/>
+        <w:rPr/>
+      </w:pPr>
+      <w:r>
+        <w:rPr/>
+      </w:r>
+    </w:p>
+    <w:p>
+      <w:pPr>
+        <w:pStyle w:val="Normal"/>
+        <w:rPr/>
+      </w:pPr>
+      <w:r>
+        <w:rPr/>
+      </w:r>
+    </w:p>
+    <w:p>
+      <w:pPr>
+        <w:pStyle w:val="Normal"/>
+        <w:rPr/>
+      </w:pPr>
+      <w:r>
+        <w:rPr/>
+      </w:r>
+    </w:p>
+    <w:p>
+      <w:pPr>
+        <w:pStyle w:val="Normal"/>
+        <w:rPr/>
+      </w:pPr>
+      <w:r>
+        <w:rPr/>
+      </w:r>
+    </w:p>
+    <w:p>
+      <w:pPr>
+        <w:pStyle w:val="Normal"/>
+        <w:rPr/>
+      </w:pPr>
+      <w:r>
+        <w:rPr/>
+      </w:r>
+    </w:p>
+    <w:p>
+      <w:pPr>
+        <w:pStyle w:val="Normal"/>
+        <w:rPr/>
+      </w:pPr>
+      <w:r>
+        <w:rPr/>
+      </w:r>
+    </w:p>
+    <w:p>
+      <w:pPr>
+        <w:pStyle w:val="Normal"/>
+        <w:rPr/>
+      </w:pPr>
+      <w:r>
+        <w:rPr/>
+        <w:drawing>
+          <wp:anchor behindDoc="0" distT="0" distB="0" distL="0" distR="0" simplePos="0" locked="0" layoutInCell="1" allowOverlap="1" relativeHeight="34">
+            <wp:simplePos x="0" y="0"/>
+            <wp:positionH relativeFrom="column">
+              <wp:posOffset>220980</wp:posOffset>
+            </wp:positionH>
+            <wp:positionV relativeFrom="paragraph">
+              <wp:posOffset>7620</wp:posOffset>
+            </wp:positionV>
+            <wp:extent cx="3153410" cy="2936875"/>
+            <wp:effectExtent l="0" t="0" r="0" b="0"/>
+            <wp:wrapSquare wrapText="largest"/>
+            <wp:docPr id="32" name="Image33" descr=""/>
+            <wp:cNvGraphicFramePr>
+              <a:graphicFrameLocks xmlns:a="http://schemas.openxmlformats.org/drawingml/2006/main" noChangeAspect="1"/>
+            </wp:cNvGraphicFramePr>
+            <a:graphic xmlns:a="http://schemas.openxmlformats.org/drawingml/2006/main">
+              <a:graphicData uri="http://schemas.openxmlformats.org/drawingml/2006/picture">
+                <pic:pic xmlns:pic="http://schemas.openxmlformats.org/drawingml/2006/picture">
+                  <pic:nvPicPr>
+                    <pic:cNvPr id="32" name="Image33" descr=""/>
+                    <pic:cNvPicPr>
+                      <a:picLocks noChangeAspect="1" noChangeArrowheads="1"/>
+                    </pic:cNvPicPr>
+                  </pic:nvPicPr>
+                  <pic:blipFill>
+                    <a:blip r:embed="rId33"/>
+                    <a:stretch>
+                      <a:fillRect/>
+                    </a:stretch>
+                  </pic:blipFill>
+                  <pic:spPr bwMode="auto">
+                    <a:xfrm>
+                      <a:off x="0" y="0"/>
+                      <a:ext cx="3153410" cy="2936875"/>
+                    </a:xfrm>
+                    <a:prstGeom prst="rect">
+                      <a:avLst/>
+                    </a:prstGeom>
+                  </pic:spPr>
+                </pic:pic>
+              </a:graphicData>
+            </a:graphic>
+          </wp:anchor>
+        </w:drawing>
+      </w:r>
+    </w:p>
+    <w:p>
+      <w:pPr>
+        <w:pStyle w:val="Normal"/>
+        <w:rPr/>
+      </w:pPr>
+      <w:r>
+        <w:rPr/>
+      </w:r>
+    </w:p>
+    <w:p>
+      <w:pPr>
+        <w:pStyle w:val="Normal"/>
+        <w:rPr/>
+      </w:pPr>
+      <w:r>
+        <w:rPr/>
+        <w:t>Pannello di aggiunta di una nuova rastrelliera. Bisogna aggiungere l’indirizzo di tale rastrelliera e successivamente indicare per ogni tipo di morsa quante ce ne sono in tale rastrelliera. Infine cliccare su addrack per crearla.</w:t>
+      </w:r>
+    </w:p>
+    <w:p>
+      <w:pPr>
+        <w:pStyle w:val="Normal"/>
+        <w:rPr/>
+      </w:pPr>
+      <w:r>
+        <w:rPr/>
+        <w:t>La rastrelliera viene creata senza aggiungere le bici perché è stato pensato come l’operatore che registra la nuova rastrelliera e poi successivamente aggiunge le bici.</w:t>
+      </w:r>
+    </w:p>
+    <w:p>
+      <w:pPr>
+        <w:pStyle w:val="Normal"/>
+        <w:rPr/>
+      </w:pPr>
+      <w:r>
+        <w:rPr/>
+      </w:r>
+    </w:p>
+    <w:p>
+      <w:pPr>
+        <w:pStyle w:val="Normal"/>
+        <w:rPr/>
+      </w:pPr>
+      <w:r>
+        <w:rPr/>
+      </w:r>
+    </w:p>
+    <w:p>
+      <w:pPr>
+        <w:pStyle w:val="Normal"/>
+        <w:rPr/>
+      </w:pPr>
+      <w:r>
+        <w:rPr/>
+        <w:drawing>
+          <wp:anchor behindDoc="0" distT="0" distB="0" distL="0" distR="0" simplePos="0" locked="0" layoutInCell="1" allowOverlap="1" relativeHeight="35">
+            <wp:simplePos x="0" y="0"/>
+            <wp:positionH relativeFrom="column">
+              <wp:posOffset>-342900</wp:posOffset>
+            </wp:positionH>
+            <wp:positionV relativeFrom="paragraph">
+              <wp:posOffset>-139700</wp:posOffset>
+            </wp:positionV>
+            <wp:extent cx="4226560" cy="2929890"/>
+            <wp:effectExtent l="0" t="0" r="0" b="0"/>
+            <wp:wrapSquare wrapText="largest"/>
+            <wp:docPr id="33" name="Image34" descr=""/>
+            <wp:cNvGraphicFramePr>
+              <a:graphicFrameLocks xmlns:a="http://schemas.openxmlformats.org/drawingml/2006/main" noChangeAspect="1"/>
+            </wp:cNvGraphicFramePr>
+            <a:graphic xmlns:a="http://schemas.openxmlformats.org/drawingml/2006/main">
+              <a:graphicData uri="http://schemas.openxmlformats.org/drawingml/2006/picture">
+                <pic:pic xmlns:pic="http://schemas.openxmlformats.org/drawingml/2006/picture">
+                  <pic:nvPicPr>
+                    <pic:cNvPr id="33" name="Image34" descr=""/>
+                    <pic:cNvPicPr>
+                      <a:picLocks noChangeAspect="1" noChangeArrowheads="1"/>
+                    </pic:cNvPicPr>
+                  </pic:nvPicPr>
+                  <pic:blipFill>
+                    <a:blip r:embed="rId34"/>
+                    <a:stretch>
+                      <a:fillRect/>
+                    </a:stretch>
+                  </pic:blipFill>
+                  <pic:spPr bwMode="auto">
+                    <a:xfrm>
+                      <a:off x="0" y="0"/>
+                      <a:ext cx="4226560" cy="2929890"/>
+                    </a:xfrm>
+                    <a:prstGeom prst="rect">
+                      <a:avLst/>
+                    </a:prstGeom>
+                  </pic:spPr>
+                </pic:pic>
+              </a:graphicData>
+            </a:graphic>
+          </wp:anchor>
+        </w:drawing>
+      </w:r>
+    </w:p>
+    <w:p>
+      <w:pPr>
+        <w:pStyle w:val="Normal"/>
+        <w:rPr/>
+      </w:pPr>
+      <w:r>
+        <w:rPr/>
+      </w:r>
+    </w:p>
+    <w:p>
+      <w:pPr>
+        <w:pStyle w:val="Normal"/>
+        <w:rPr/>
+      </w:pPr>
+      <w:r>
+        <w:rPr/>
+        <w:t>Pannello di amministrazione dove possono essere consultati tutti i dati statistici messi a disposizione dal sistema.</w:t>
+      </w:r>
+    </w:p>
+    <w:p>
+      <w:pPr>
+        <w:pStyle w:val="Normal"/>
+        <w:rPr/>
+      </w:pPr>
+      <w:r>
+        <w:rPr/>
+      </w:r>
+    </w:p>
+    <w:p>
+      <w:pPr>
+        <w:pStyle w:val="Normal"/>
+        <w:rPr/>
+      </w:pPr>
+      <w:r>
+        <w:rPr/>
+      </w:r>
+    </w:p>
+    <w:p>
+      <w:pPr>
+        <w:pStyle w:val="Normal"/>
+        <w:rPr/>
+      </w:pPr>
+      <w:r>
+        <w:rPr/>
+      </w:r>
+    </w:p>
+    <w:p>
+      <w:pPr>
+        <w:pStyle w:val="Normal"/>
+        <w:rPr/>
+      </w:pPr>
+      <w:r>
+        <w:rPr/>
+      </w:r>
+    </w:p>
+    <w:p>
+      <w:pPr>
+        <w:pStyle w:val="Normal"/>
+        <w:rPr/>
+      </w:pPr>
+      <w:r>
+        <w:rPr/>
+      </w:r>
+    </w:p>
+    <w:p>
+      <w:pPr>
+        <w:pStyle w:val="Normal"/>
+        <w:rPr/>
+      </w:pPr>
+      <w:r>
+        <w:rPr/>
+      </w:r>
+    </w:p>
+    <w:p>
+      <w:pPr>
+        <w:pStyle w:val="Normal"/>
+        <w:rPr/>
+      </w:pPr>
+      <w:r>
+        <w:rPr/>
+      </w:r>
+    </w:p>
+    <w:p>
+      <w:pPr>
+        <w:pStyle w:val="Normal"/>
+        <w:rPr/>
+      </w:pPr>
+      <w:r>
+        <w:rPr/>
+      </w:r>
+    </w:p>
+    <w:p>
+      <w:pPr>
+        <w:pStyle w:val="Normal"/>
+        <w:rPr/>
+      </w:pPr>
+      <w:r>
+        <w:rPr/>
+      </w:r>
+    </w:p>
+    <w:p>
+      <w:pPr>
+        <w:pStyle w:val="Normal"/>
+        <w:rPr/>
+      </w:pPr>
+      <w:r>
+        <w:rPr/>
+        <w:drawing>
+          <wp:anchor behindDoc="0" distT="0" distB="0" distL="0" distR="0" simplePos="0" locked="0" layoutInCell="1" allowOverlap="1" relativeHeight="36">
+            <wp:simplePos x="0" y="0"/>
+            <wp:positionH relativeFrom="column">
+              <wp:posOffset>-522605</wp:posOffset>
+            </wp:positionH>
+            <wp:positionV relativeFrom="paragraph">
+              <wp:posOffset>117475</wp:posOffset>
+            </wp:positionV>
+            <wp:extent cx="5274945" cy="2350770"/>
+            <wp:effectExtent l="0" t="0" r="0" b="0"/>
+            <wp:wrapSquare wrapText="largest"/>
+            <wp:docPr id="34" name="Image35" descr=""/>
+            <wp:cNvGraphicFramePr>
+              <a:graphicFrameLocks xmlns:a="http://schemas.openxmlformats.org/drawingml/2006/main" noChangeAspect="1"/>
+            </wp:cNvGraphicFramePr>
+            <a:graphic xmlns:a="http://schemas.openxmlformats.org/drawingml/2006/main">
+              <a:graphicData uri="http://schemas.openxmlformats.org/drawingml/2006/picture">
+                <pic:pic xmlns:pic="http://schemas.openxmlformats.org/drawingml/2006/picture">
+                  <pic:nvPicPr>
+                    <pic:cNvPr id="34" name="Image35" descr=""/>
+                    <pic:cNvPicPr>
+                      <a:picLocks noChangeAspect="1" noChangeArrowheads="1"/>
+                    </pic:cNvPicPr>
+                  </pic:nvPicPr>
+                  <pic:blipFill>
+                    <a:blip r:embed="rId35"/>
+                    <a:stretch>
+                      <a:fillRect/>
+                    </a:stretch>
+                  </pic:blipFill>
+                  <pic:spPr bwMode="auto">
+                    <a:xfrm>
+                      <a:off x="0" y="0"/>
+                      <a:ext cx="5274945" cy="2350770"/>
+                    </a:xfrm>
+                    <a:prstGeom prst="rect">
+                      <a:avLst/>
+                    </a:prstGeom>
+                  </pic:spPr>
+                </pic:pic>
+              </a:graphicData>
+            </a:graphic>
+          </wp:anchor>
+        </w:drawing>
+      </w:r>
+    </w:p>
+    <w:p>
+      <w:pPr>
+        <w:pStyle w:val="Normal"/>
+        <w:rPr/>
+      </w:pPr>
+      <w:r>
+        <w:rPr/>
+        <w:t>Pannello di gestione di una rastrelliera. Si può modificare l’indirizzo alla quale si trova, aggiungere biciclette di un dato tipo oppure elimiare una specifica bicicletta.</w:t>
+      </w:r>
+    </w:p>
+    <w:p>
+      <w:pPr>
+        <w:pStyle w:val="Normal"/>
+        <w:rPr/>
+      </w:pPr>
+      <w:r>
+        <w:rPr/>
+        <w:t>È inoltre possibile eliminare una rastrelliera dal sistema, al click del bottone viene controllato che la rastrelliera non contenga alcuna bici. È inoltre possibile sistemare eventuali biciclette o morse rotte.</w:t>
+      </w:r>
+    </w:p>
+    <w:p>
+      <w:pPr>
+        <w:pStyle w:val="Normal"/>
+        <w:rPr/>
+      </w:pPr>
+      <w:r>
+        <w:rPr/>
+      </w:r>
+    </w:p>
+    <w:p>
+      <w:pPr>
+        <w:pStyle w:val="Normal"/>
+        <w:rPr/>
+      </w:pPr>
+      <w:r>
+        <w:rPr/>
+      </w:r>
+    </w:p>
+    <w:p>
+      <w:pPr>
+        <w:pStyle w:val="Normal"/>
+        <w:rPr/>
+      </w:pPr>
+      <w:r>
+        <w:rPr/>
+      </w:r>
+    </w:p>
+    <w:p>
+      <w:pPr>
+        <w:pStyle w:val="Normal"/>
+        <w:rPr/>
+      </w:pPr>
+      <w:r>
+        <w:rPr/>
+      </w:r>
+    </w:p>
+    <w:p>
+      <w:pPr>
+        <w:pStyle w:val="Normal"/>
+        <w:rPr/>
+      </w:pPr>
+      <w:r>
+        <w:rPr/>
+      </w:r>
+    </w:p>
+    <w:p>
+      <w:pPr>
+        <w:pStyle w:val="Normal"/>
+        <w:rPr/>
+      </w:pPr>
+      <w:r>
+        <w:rPr/>
+      </w:r>
+    </w:p>
+    <w:p>
+      <w:pPr>
+        <w:pStyle w:val="Normal"/>
+        <w:rPr/>
+      </w:pPr>
+      <w:r>
+        <w:rPr/>
+      </w:r>
+    </w:p>
+    <w:p>
+      <w:pPr>
+        <w:pStyle w:val="Normal"/>
+        <w:rPr/>
+      </w:pPr>
+      <w:r>
+        <w:rPr/>
+      </w:r>
+    </w:p>
+    <w:p>
+      <w:pPr>
+        <w:pStyle w:val="Normal"/>
+        <w:rPr/>
+      </w:pPr>
+      <w:r>
+        <w:rPr/>
+      </w:r>
+    </w:p>
+    <w:p>
+      <w:pPr>
+        <w:pStyle w:val="Normal"/>
+        <w:rPr/>
+      </w:pPr>
+      <w:r>
+        <w:rPr/>
+      </w:r>
+    </w:p>
+    <w:p>
+      <w:pPr>
+        <w:pStyle w:val="Normal"/>
+        <w:rPr/>
+      </w:pPr>
+      <w:r>
+        <w:rPr/>
+      </w:r>
+    </w:p>
+    <w:p>
+      <w:pPr>
+        <w:pStyle w:val="Normal"/>
+        <w:rPr/>
+      </w:pPr>
+      <w:r>
+        <w:rPr/>
+      </w:r>
+    </w:p>
+    <w:p>
+      <w:pPr>
+        <w:pStyle w:val="Normal"/>
+        <w:rPr/>
+      </w:pPr>
+      <w:r>
+        <w:rPr/>
+      </w:r>
+    </w:p>
+    <w:p>
+      <w:pPr>
+        <w:pStyle w:val="Normal"/>
+        <w:rPr/>
+      </w:pPr>
+      <w:r>
+        <w:rPr/>
+      </w:r>
+    </w:p>
+    <w:p>
+      <w:pPr>
+        <w:pStyle w:val="Normal"/>
+        <w:rPr/>
+      </w:pPr>
+      <w:r>
+        <w:rPr/>
+      </w:r>
+    </w:p>
+    <w:p>
+      <w:pPr>
+        <w:pStyle w:val="Normal"/>
+        <w:rPr/>
+      </w:pPr>
+      <w:r>
+        <w:rPr/>
+      </w:r>
+    </w:p>
+    <w:p>
+      <w:pPr>
+        <w:pStyle w:val="Normal"/>
+        <w:rPr/>
+      </w:pPr>
+      <w:r>
+        <w:rPr/>
+      </w:r>
+    </w:p>
+    <w:p>
+      <w:pPr>
+        <w:pStyle w:val="Normal"/>
+        <w:rPr>
+          <w:color w:val="C9211E"/>
+        </w:rPr>
+      </w:pPr>
+      <w:r>
+        <w:rPr>
+          <w:color w:val="C9211E"/>
+        </w:rPr>
+        <w:t>GO TO TOTEM</w:t>
+      </w:r>
+    </w:p>
+    <w:p>
+      <w:pPr>
+        <w:pStyle w:val="Normal"/>
+        <w:rPr/>
+      </w:pPr>
+      <w:r>
+        <w:rPr/>
+        <w:drawing>
+          <wp:anchor behindDoc="0" distT="0" distB="0" distL="0" distR="0" simplePos="0" locked="0" layoutInCell="1" allowOverlap="1" relativeHeight="37">
+            <wp:simplePos x="0" y="0"/>
+            <wp:positionH relativeFrom="column">
+              <wp:posOffset>-651510</wp:posOffset>
+            </wp:positionH>
+            <wp:positionV relativeFrom="paragraph">
+              <wp:posOffset>28575</wp:posOffset>
+            </wp:positionV>
+            <wp:extent cx="4879975" cy="3839210"/>
+            <wp:effectExtent l="0" t="0" r="0" b="0"/>
+            <wp:wrapSquare wrapText="largest"/>
+            <wp:docPr id="35" name="Image36" descr=""/>
+            <wp:cNvGraphicFramePr>
+              <a:graphicFrameLocks xmlns:a="http://schemas.openxmlformats.org/drawingml/2006/main" noChangeAspect="1"/>
+            </wp:cNvGraphicFramePr>
+            <a:graphic xmlns:a="http://schemas.openxmlformats.org/drawingml/2006/main">
+              <a:graphicData uri="http://schemas.openxmlformats.org/drawingml/2006/picture">
+                <pic:pic xmlns:pic="http://schemas.openxmlformats.org/drawingml/2006/picture">
+                  <pic:nvPicPr>
+                    <pic:cNvPr id="35" name="Image36" descr=""/>
+                    <pic:cNvPicPr>
+                      <a:picLocks noChangeAspect="1" noChangeArrowheads="1"/>
+                    </pic:cNvPicPr>
+                  </pic:nvPicPr>
+                  <pic:blipFill>
+                    <a:blip r:embed="rId36"/>
+                    <a:stretch>
+                      <a:fillRect/>
+                    </a:stretch>
+                  </pic:blipFill>
+                  <pic:spPr bwMode="auto">
+                    <a:xfrm>
+                      <a:off x="0" y="0"/>
+                      <a:ext cx="4879975" cy="3839210"/>
+                    </a:xfrm>
+                    <a:prstGeom prst="rect">
+                      <a:avLst/>
+                    </a:prstGeom>
+                  </pic:spPr>
+                </pic:pic>
+              </a:graphicData>
+            </a:graphic>
+          </wp:anchor>
+        </w:drawing>
+      </w:r>
+    </w:p>
+    <w:p>
+      <w:pPr>
+        <w:pStyle w:val="Normal"/>
+        <w:rPr/>
+      </w:pPr>
+      <w:r>
+        <w:rPr/>
+      </w:r>
+    </w:p>
+    <w:p>
+      <w:pPr>
+        <w:pStyle w:val="Normal"/>
+        <w:rPr/>
+      </w:pPr>
+      <w:r>
+        <w:rPr/>
+      </w:r>
+    </w:p>
+    <w:p>
+      <w:pPr>
+        <w:pStyle w:val="Normal"/>
+        <w:rPr/>
+      </w:pPr>
+      <w:r>
+        <w:rPr/>
+        <w:t>Attraverso questo pannello l’utente ha la possibilità di iniziare un nuovo noleggio inserendo la propria mail e password e scegliendo il tipo di bicicletta desiderato. Il sistema indicherà poi la morsa dalla quale prendere la bicicletta.</w:t>
+      </w:r>
+    </w:p>
+    <w:p>
+      <w:pPr>
+        <w:pStyle w:val="Normal"/>
+        <w:rPr/>
+      </w:pPr>
+      <w:r>
+        <w:rPr/>
+        <w:t>Alla fine del noleggio l’utente dovrà lasciare la bicicletta in una morsa, avvicinarsi al totem, inserire email e password e il sistema, fatti i dovuti controlli, informa il costo totale dell’abbonamento. Durante la procedura di fine noleggio l’utente può anche comunicare dei danni alla bicicletta, tale form si apre al click sul bottone di return bike.</w:t>
       </w:r>
     </w:p>
     <w:p>
@@ -19603,7 +21349,7 @@
             <wp:extent cx="6120130" cy="3399155"/>
             <wp:effectExtent l="0" t="0" r="0" b="0"/>
             <wp:wrapSquare wrapText="largest"/>
-            <wp:docPr id="24" name="Image24" descr=""/>
+            <wp:docPr id="36" name="Image24" descr=""/>
             <wp:cNvGraphicFramePr>
               <a:graphicFrameLocks xmlns:a="http://schemas.openxmlformats.org/drawingml/2006/main" noChangeAspect="1"/>
             </wp:cNvGraphicFramePr>
@@ -19611,13 +21357,13 @@
               <a:graphicData uri="http://schemas.openxmlformats.org/drawingml/2006/picture">
                 <pic:pic xmlns:pic="http://schemas.openxmlformats.org/drawingml/2006/picture">
                   <pic:nvPicPr>
-                    <pic:cNvPr id="24" name="Image24" descr=""/>
+                    <pic:cNvPr id="36" name="Image24" descr=""/>
                     <pic:cNvPicPr>
                       <a:picLocks noChangeAspect="1" noChangeArrowheads="1"/>
                     </pic:cNvPicPr>
                   </pic:nvPicPr>
                   <pic:blipFill>
-                    <a:blip r:embed="rId25"/>
+                    <a:blip r:embed="rId37"/>
                     <a:stretch>
                       <a:fillRect/>
                     </a:stretch>
@@ -22147,40 +23893,292 @@
       </w:pPr>
       <w:r>
         <w:rPr/>
-        <w:t>In questa sezione vanno indicati l’ambiente di sviluppo e di compilazione.</w:t>
-      </w:r>
-    </w:p>
-    <w:p>
-      <w:pPr>
-        <w:pStyle w:val="Normal"/>
-        <w:rPr/>
-      </w:pPr>
-      <w:r>
-        <w:rPr/>
-        <w:t>Vanno specificate le eventuali credenziali necessarie per l’accesso al database e eventuali account di test già presenti nel sistema.</w:t>
-      </w:r>
-    </w:p>
-    <w:p>
-      <w:pPr>
-        <w:pStyle w:val="Normal"/>
-        <w:rPr/>
-      </w:pPr>
-      <w:r>
-        <w:rPr/>
-      </w:r>
-    </w:p>
-    <w:p>
-      <w:pPr>
-        <w:pStyle w:val="Normal"/>
-        <w:rPr/>
-      </w:pPr>
-      <w:r>
-        <w:rPr/>
-        <w:t>Si raccomanda l’utilizzo di maven perché sono state utilizzate librerie esterne</w:t>
+      </w:r>
+    </w:p>
+    <w:p>
+      <w:pPr>
+        <w:pStyle w:val="Normal"/>
+        <w:rPr/>
+      </w:pPr>
+      <w:r>
+        <w:rPr/>
+        <w:t>Per la compilazione del codice è consigliato l’utilizzo di maven:</w:t>
+      </w:r>
+    </w:p>
+    <w:p>
+      <w:pPr>
+        <w:pStyle w:val="Normal"/>
+        <w:rPr/>
+      </w:pPr>
+      <w:r>
+        <w:rPr/>
+      </w:r>
+    </w:p>
+    <w:p>
+      <w:pPr>
+        <w:pStyle w:val="Normal"/>
+        <w:rPr/>
+      </w:pPr>
+      <w:r>
+        <w:rPr/>
+      </w:r>
+    </w:p>
+    <w:p>
+      <w:pPr>
+        <w:pStyle w:val="Normal"/>
+        <w:rPr/>
+      </w:pPr>
+      <w:r>
+        <w:rPr/>
+      </w:r>
+    </w:p>
+    <w:p>
+      <w:pPr>
+        <w:pStyle w:val="Normal"/>
+        <w:rPr/>
+      </w:pPr>
+      <w:r>
+        <w:rPr/>
+        <w:t>Degli account di test sono:</w:t>
+      </w:r>
+    </w:p>
+    <w:p>
+      <w:pPr>
+        <w:pStyle w:val="Normal"/>
+        <w:rPr/>
+      </w:pPr>
+      <w:r>
+        <w:rPr/>
+      </w:r>
+    </w:p>
+    <w:p>
+      <w:pPr>
+        <w:pStyle w:val="Normal"/>
+        <w:numPr>
+          <w:ilvl w:val="0"/>
+          <w:numId w:val="4"/>
+        </w:numPr>
+        <w:rPr/>
+      </w:pPr>
+      <w:r>
+        <w:rPr/>
+        <w:t>utente con privilegi admin</w:t>
+      </w:r>
+    </w:p>
+    <w:p>
+      <w:pPr>
+        <w:pStyle w:val="Normal"/>
+        <w:numPr>
+          <w:ilvl w:val="0"/>
+          <w:numId w:val="0"/>
+        </w:numPr>
+        <w:ind w:left="720" w:hanging="0"/>
+        <w:rPr/>
+      </w:pPr>
+      <w:r>
+        <w:rPr/>
+        <w:t xml:space="preserve">- </w:t>
+      </w:r>
+      <w:r>
+        <w:rPr>
+          <w:b/>
+          <w:bCs/>
+        </w:rPr>
+        <w:t>email</w:t>
+      </w:r>
+      <w:r>
+        <w:rPr/>
+        <w:t>:</w:t>
+      </w:r>
+      <w:hyperlink r:id="rId38">
+        <w:r>
+          <w:rPr>
+            <w:rStyle w:val="InternetLink"/>
+          </w:rPr>
+          <w:t>admin@gmail.com</w:t>
+        </w:r>
+      </w:hyperlink>
+    </w:p>
+    <w:p>
+      <w:pPr>
+        <w:pStyle w:val="Normal"/>
+        <w:rPr/>
+      </w:pPr>
+      <w:r>
+        <w:rPr/>
+        <w:tab/>
+        <w:t xml:space="preserve">- </w:t>
+      </w:r>
+      <w:r>
+        <w:rPr>
+          <w:b/>
+          <w:bCs/>
+        </w:rPr>
+        <w:t>password</w:t>
+      </w:r>
+      <w:r>
+        <w:rPr/>
+        <w:t>: admin</w:t>
+      </w:r>
+    </w:p>
+    <w:p>
+      <w:pPr>
+        <w:pStyle w:val="Normal"/>
+        <w:numPr>
+          <w:ilvl w:val="0"/>
+          <w:numId w:val="5"/>
+        </w:numPr>
+        <w:rPr/>
+      </w:pPr>
+      <w:r>
+        <w:rPr/>
+        <w:t>utente senza privilegi admin</w:t>
+      </w:r>
+    </w:p>
+    <w:p>
+      <w:pPr>
+        <w:pStyle w:val="Normal"/>
+        <w:numPr>
+          <w:ilvl w:val="0"/>
+          <w:numId w:val="0"/>
+        </w:numPr>
+        <w:ind w:left="720" w:hanging="0"/>
+        <w:rPr/>
+      </w:pPr>
+      <w:r>
+        <w:rPr/>
+        <w:t xml:space="preserve">- </w:t>
+      </w:r>
+      <w:r>
+        <w:rPr>
+          <w:b/>
+          <w:bCs/>
+        </w:rPr>
+        <w:t>email</w:t>
+      </w:r>
+      <w:r>
+        <w:rPr/>
+        <w:t>:</w:t>
+      </w:r>
+      <w:hyperlink r:id="rId40">
+        <w:r>
+          <w:rPr>
+            <w:rStyle w:val="InternetLink"/>
+          </w:rPr>
+          <w:t>uba99a@gmail.com</w:t>
+        </w:r>
+      </w:hyperlink>
+    </w:p>
+    <w:p>
+      <w:pPr>
+        <w:pStyle w:val="Normal"/>
+        <w:numPr>
+          <w:ilvl w:val="0"/>
+          <w:numId w:val="0"/>
+        </w:numPr>
+        <w:ind w:left="720" w:hanging="0"/>
+        <w:rPr/>
+      </w:pPr>
+      <w:r>
+        <w:rPr/>
+        <w:t>-</w:t>
+      </w:r>
+      <w:r>
+        <w:rPr>
+          <w:b/>
+          <w:bCs/>
+        </w:rPr>
+        <w:t>password</w:t>
+      </w:r>
+      <w:r>
+        <w:rPr/>
+        <w:t>:password</w:t>
+      </w:r>
+    </w:p>
+    <w:p>
+      <w:pPr>
+        <w:pStyle w:val="Normal"/>
+        <w:rPr/>
+      </w:pPr>
+      <w:r>
+        <w:rPr/>
+      </w:r>
+    </w:p>
+    <w:p>
+      <w:pPr>
+        <w:pStyle w:val="Normal"/>
+        <w:rPr/>
+      </w:pPr>
+      <w:r>
+        <w:rPr/>
+        <w:t>Le credenziali per il database sono:</w:t>
+      </w:r>
+    </w:p>
+    <w:p>
+      <w:pPr>
+        <w:pStyle w:val="Normal"/>
+        <w:rPr/>
+      </w:pPr>
+      <w:r>
+        <w:rPr/>
+        <w:t xml:space="preserve">- </w:t>
+      </w:r>
+      <w:r>
+        <w:rPr>
+          <w:b/>
+          <w:bCs/>
+        </w:rPr>
+        <w:t>nome</w:t>
+      </w:r>
+      <w:r>
+        <w:rPr/>
+        <w:t>: bikeProject</w:t>
+      </w:r>
+    </w:p>
+    <w:p>
+      <w:pPr>
+        <w:pStyle w:val="Normal"/>
+        <w:rPr/>
+      </w:pPr>
+      <w:r>
+        <w:rPr/>
+        <w:t xml:space="preserve">- </w:t>
+      </w:r>
+      <w:r>
+        <w:rPr>
+          <w:b/>
+          <w:bCs/>
+        </w:rPr>
+        <w:t>password</w:t>
+      </w:r>
+      <w:r>
+        <w:rPr/>
+        <w:t>: 8bikeProject8*</w:t>
+      </w:r>
+    </w:p>
+    <w:p>
+      <w:pPr>
+        <w:pStyle w:val="Normal"/>
+        <w:rPr/>
+      </w:pPr>
+      <w:r>
+        <w:rPr/>
+        <w:t xml:space="preserve">- </w:t>
+      </w:r>
+      <w:r>
+        <w:rPr>
+          <w:b/>
+          <w:bCs/>
+        </w:rPr>
+        <w:t>user</w:t>
+      </w:r>
+      <w:r>
+        <w:rPr/>
+        <w:t>: bikeProject</w:t>
       </w:r>
     </w:p>
     <w:sectPr>
-      <w:footerReference w:type="default" r:id="rId26"/>
+      <w:footerReference w:type="default" r:id="rId41"/>
       <w:type w:val="nextPage"/>
       <w:pgSz w:w="11906" w:h="16838"/>
       <w:pgMar w:left="1134" w:right="1134" w:header="0" w:top="1417" w:footer="708" w:bottom="1134" w:gutter="0"/>
@@ -22201,7 +24199,7 @@
         <w:docPartGallery w:val="Page Numbers (Bottom of Page)"/>
         <w:docPartUnique w:val="true"/>
       </w:docPartObj>
-      <w:id w:val="1339525442"/>
+      <w:id w:val="52783633"/>
     </w:sdtPr>
     <w:sdtContent>
       <w:p>
@@ -22231,7 +24229,7 @@
           <w:rPr>
             <w:rStyle w:val="Pagenumber"/>
           </w:rPr>
-          <w:t>37</w:t>
+          <w:t>41</w:t>
         </w:r>
         <w:r>
           <w:rPr>
@@ -22623,6 +24621,280 @@
       </w:rPr>
     </w:lvl>
   </w:abstractNum>
+  <w:abstractNum w:abstractNumId="4">
+    <w:lvl w:ilvl="0">
+      <w:start w:val="1"/>
+      <w:numFmt w:val="bullet"/>
+      <w:lvlText w:val=""/>
+      <w:lvlJc w:val="left"/>
+      <w:pPr>
+        <w:tabs>
+          <w:tab w:val="num" w:pos="720"/>
+        </w:tabs>
+        <w:ind w:left="720" w:hanging="360"/>
+      </w:pPr>
+      <w:rPr>
+        <w:rFonts w:ascii="Symbol" w:hAnsi="Symbol" w:cs="Symbol" w:hint="default"/>
+      </w:rPr>
+    </w:lvl>
+    <w:lvl w:ilvl="1">
+      <w:start w:val="1"/>
+      <w:numFmt w:val="bullet"/>
+      <w:lvlText w:val="◦"/>
+      <w:lvlJc w:val="left"/>
+      <w:pPr>
+        <w:tabs>
+          <w:tab w:val="num" w:pos="1080"/>
+        </w:tabs>
+        <w:ind w:left="1080" w:hanging="360"/>
+      </w:pPr>
+      <w:rPr>
+        <w:rFonts w:ascii="OpenSymbol" w:hAnsi="OpenSymbol" w:cs="OpenSymbol" w:hint="default"/>
+      </w:rPr>
+    </w:lvl>
+    <w:lvl w:ilvl="2">
+      <w:start w:val="1"/>
+      <w:numFmt w:val="bullet"/>
+      <w:lvlText w:val="▪"/>
+      <w:lvlJc w:val="left"/>
+      <w:pPr>
+        <w:tabs>
+          <w:tab w:val="num" w:pos="1440"/>
+        </w:tabs>
+        <w:ind w:left="1440" w:hanging="360"/>
+      </w:pPr>
+      <w:rPr>
+        <w:rFonts w:ascii="OpenSymbol" w:hAnsi="OpenSymbol" w:cs="OpenSymbol" w:hint="default"/>
+      </w:rPr>
+    </w:lvl>
+    <w:lvl w:ilvl="3">
+      <w:start w:val="1"/>
+      <w:numFmt w:val="bullet"/>
+      <w:lvlText w:val=""/>
+      <w:lvlJc w:val="left"/>
+      <w:pPr>
+        <w:tabs>
+          <w:tab w:val="num" w:pos="1800"/>
+        </w:tabs>
+        <w:ind w:left="1800" w:hanging="360"/>
+      </w:pPr>
+      <w:rPr>
+        <w:rFonts w:ascii="Symbol" w:hAnsi="Symbol" w:cs="Symbol" w:hint="default"/>
+      </w:rPr>
+    </w:lvl>
+    <w:lvl w:ilvl="4">
+      <w:start w:val="1"/>
+      <w:numFmt w:val="bullet"/>
+      <w:lvlText w:val="◦"/>
+      <w:lvlJc w:val="left"/>
+      <w:pPr>
+        <w:tabs>
+          <w:tab w:val="num" w:pos="2160"/>
+        </w:tabs>
+        <w:ind w:left="2160" w:hanging="360"/>
+      </w:pPr>
+      <w:rPr>
+        <w:rFonts w:ascii="OpenSymbol" w:hAnsi="OpenSymbol" w:cs="OpenSymbol" w:hint="default"/>
+      </w:rPr>
+    </w:lvl>
+    <w:lvl w:ilvl="5">
+      <w:start w:val="1"/>
+      <w:numFmt w:val="bullet"/>
+      <w:lvlText w:val="▪"/>
+      <w:lvlJc w:val="left"/>
+      <w:pPr>
+        <w:tabs>
+          <w:tab w:val="num" w:pos="2520"/>
+        </w:tabs>
+        <w:ind w:left="2520" w:hanging="360"/>
+      </w:pPr>
+      <w:rPr>
+        <w:rFonts w:ascii="OpenSymbol" w:hAnsi="OpenSymbol" w:cs="OpenSymbol" w:hint="default"/>
+      </w:rPr>
+    </w:lvl>
+    <w:lvl w:ilvl="6">
+      <w:start w:val="1"/>
+      <w:numFmt w:val="bullet"/>
+      <w:lvlText w:val=""/>
+      <w:lvlJc w:val="left"/>
+      <w:pPr>
+        <w:tabs>
+          <w:tab w:val="num" w:pos="2880"/>
+        </w:tabs>
+        <w:ind w:left="2880" w:hanging="360"/>
+      </w:pPr>
+      <w:rPr>
+        <w:rFonts w:ascii="Symbol" w:hAnsi="Symbol" w:cs="Symbol" w:hint="default"/>
+      </w:rPr>
+    </w:lvl>
+    <w:lvl w:ilvl="7">
+      <w:start w:val="1"/>
+      <w:numFmt w:val="bullet"/>
+      <w:lvlText w:val="◦"/>
+      <w:lvlJc w:val="left"/>
+      <w:pPr>
+        <w:tabs>
+          <w:tab w:val="num" w:pos="3240"/>
+        </w:tabs>
+        <w:ind w:left="3240" w:hanging="360"/>
+      </w:pPr>
+      <w:rPr>
+        <w:rFonts w:ascii="OpenSymbol" w:hAnsi="OpenSymbol" w:cs="OpenSymbol" w:hint="default"/>
+      </w:rPr>
+    </w:lvl>
+    <w:lvl w:ilvl="8">
+      <w:start w:val="1"/>
+      <w:numFmt w:val="bullet"/>
+      <w:lvlText w:val="▪"/>
+      <w:lvlJc w:val="left"/>
+      <w:pPr>
+        <w:tabs>
+          <w:tab w:val="num" w:pos="3600"/>
+        </w:tabs>
+        <w:ind w:left="3600" w:hanging="360"/>
+      </w:pPr>
+      <w:rPr>
+        <w:rFonts w:ascii="OpenSymbol" w:hAnsi="OpenSymbol" w:cs="OpenSymbol" w:hint="default"/>
+      </w:rPr>
+    </w:lvl>
+  </w:abstractNum>
+  <w:abstractNum w:abstractNumId="5">
+    <w:lvl w:ilvl="0">
+      <w:start w:val="1"/>
+      <w:numFmt w:val="bullet"/>
+      <w:lvlText w:val=""/>
+      <w:lvlJc w:val="left"/>
+      <w:pPr>
+        <w:tabs>
+          <w:tab w:val="num" w:pos="720"/>
+        </w:tabs>
+        <w:ind w:left="720" w:hanging="360"/>
+      </w:pPr>
+      <w:rPr>
+        <w:rFonts w:ascii="Symbol" w:hAnsi="Symbol" w:cs="Symbol" w:hint="default"/>
+      </w:rPr>
+    </w:lvl>
+    <w:lvl w:ilvl="1">
+      <w:start w:val="1"/>
+      <w:numFmt w:val="bullet"/>
+      <w:lvlText w:val="◦"/>
+      <w:lvlJc w:val="left"/>
+      <w:pPr>
+        <w:tabs>
+          <w:tab w:val="num" w:pos="1080"/>
+        </w:tabs>
+        <w:ind w:left="1080" w:hanging="360"/>
+      </w:pPr>
+      <w:rPr>
+        <w:rFonts w:ascii="OpenSymbol" w:hAnsi="OpenSymbol" w:cs="OpenSymbol" w:hint="default"/>
+      </w:rPr>
+    </w:lvl>
+    <w:lvl w:ilvl="2">
+      <w:start w:val="1"/>
+      <w:numFmt w:val="bullet"/>
+      <w:lvlText w:val="▪"/>
+      <w:lvlJc w:val="left"/>
+      <w:pPr>
+        <w:tabs>
+          <w:tab w:val="num" w:pos="1440"/>
+        </w:tabs>
+        <w:ind w:left="1440" w:hanging="360"/>
+      </w:pPr>
+      <w:rPr>
+        <w:rFonts w:ascii="OpenSymbol" w:hAnsi="OpenSymbol" w:cs="OpenSymbol" w:hint="default"/>
+      </w:rPr>
+    </w:lvl>
+    <w:lvl w:ilvl="3">
+      <w:start w:val="1"/>
+      <w:numFmt w:val="bullet"/>
+      <w:lvlText w:val=""/>
+      <w:lvlJc w:val="left"/>
+      <w:pPr>
+        <w:tabs>
+          <w:tab w:val="num" w:pos="1800"/>
+        </w:tabs>
+        <w:ind w:left="1800" w:hanging="360"/>
+      </w:pPr>
+      <w:rPr>
+        <w:rFonts w:ascii="Symbol" w:hAnsi="Symbol" w:cs="Symbol" w:hint="default"/>
+      </w:rPr>
+    </w:lvl>
+    <w:lvl w:ilvl="4">
+      <w:start w:val="1"/>
+      <w:numFmt w:val="bullet"/>
+      <w:lvlText w:val="◦"/>
+      <w:lvlJc w:val="left"/>
+      <w:pPr>
+        <w:tabs>
+          <w:tab w:val="num" w:pos="2160"/>
+        </w:tabs>
+        <w:ind w:left="2160" w:hanging="360"/>
+      </w:pPr>
+      <w:rPr>
+        <w:rFonts w:ascii="OpenSymbol" w:hAnsi="OpenSymbol" w:cs="OpenSymbol" w:hint="default"/>
+      </w:rPr>
+    </w:lvl>
+    <w:lvl w:ilvl="5">
+      <w:start w:val="1"/>
+      <w:numFmt w:val="bullet"/>
+      <w:lvlText w:val="▪"/>
+      <w:lvlJc w:val="left"/>
+      <w:pPr>
+        <w:tabs>
+          <w:tab w:val="num" w:pos="2520"/>
+        </w:tabs>
+        <w:ind w:left="2520" w:hanging="360"/>
+      </w:pPr>
+      <w:rPr>
+        <w:rFonts w:ascii="OpenSymbol" w:hAnsi="OpenSymbol" w:cs="OpenSymbol" w:hint="default"/>
+      </w:rPr>
+    </w:lvl>
+    <w:lvl w:ilvl="6">
+      <w:start w:val="1"/>
+      <w:numFmt w:val="bullet"/>
+      <w:lvlText w:val=""/>
+      <w:lvlJc w:val="left"/>
+      <w:pPr>
+        <w:tabs>
+          <w:tab w:val="num" w:pos="2880"/>
+        </w:tabs>
+        <w:ind w:left="2880" w:hanging="360"/>
+      </w:pPr>
+      <w:rPr>
+        <w:rFonts w:ascii="Symbol" w:hAnsi="Symbol" w:cs="Symbol" w:hint="default"/>
+      </w:rPr>
+    </w:lvl>
+    <w:lvl w:ilvl="7">
+      <w:start w:val="1"/>
+      <w:numFmt w:val="bullet"/>
+      <w:lvlText w:val="◦"/>
+      <w:lvlJc w:val="left"/>
+      <w:pPr>
+        <w:tabs>
+          <w:tab w:val="num" w:pos="3240"/>
+        </w:tabs>
+        <w:ind w:left="3240" w:hanging="360"/>
+      </w:pPr>
+      <w:rPr>
+        <w:rFonts w:ascii="OpenSymbol" w:hAnsi="OpenSymbol" w:cs="OpenSymbol" w:hint="default"/>
+      </w:rPr>
+    </w:lvl>
+    <w:lvl w:ilvl="8">
+      <w:start w:val="1"/>
+      <w:numFmt w:val="bullet"/>
+      <w:lvlText w:val="▪"/>
+      <w:lvlJc w:val="left"/>
+      <w:pPr>
+        <w:tabs>
+          <w:tab w:val="num" w:pos="3600"/>
+        </w:tabs>
+        <w:ind w:left="3600" w:hanging="360"/>
+      </w:pPr>
+      <w:rPr>
+        <w:rFonts w:ascii="OpenSymbol" w:hAnsi="OpenSymbol" w:cs="OpenSymbol" w:hint="default"/>
+      </w:rPr>
+    </w:lvl>
+  </w:abstractNum>
   <w:num w:numId="1">
     <w:abstractNumId w:val="1"/>
   </w:num>
@@ -22631,6 +24903,12 @@
   </w:num>
   <w:num w:numId="3">
     <w:abstractNumId w:val="3"/>
+  </w:num>
+  <w:num w:numId="4">
+    <w:abstractNumId w:val="4"/>
+  </w:num>
+  <w:num w:numId="5">
+    <w:abstractNumId w:val="5"/>
   </w:num>
 </w:numbering>
 </file>
@@ -23464,6 +25742,14 @@
       <w:rFonts w:ascii="OpenSymbol" w:hAnsi="OpenSymbol" w:eastAsia="OpenSymbol" w:cs="OpenSymbol"/>
     </w:rPr>
   </w:style>
+  <w:style w:type="character" w:styleId="InternetLink">
+    <w:name w:val="Hyperlink"/>
+    <w:rPr>
+      <w:color w:val="000080"/>
+      <w:u w:val="single"/>
+      <w:lang w:val="zxx" w:eastAsia="zxx" w:bidi="zxx"/>
+    </w:rPr>
+  </w:style>
   <w:style w:type="paragraph" w:styleId="Heading">
     <w:name w:val="Heading"/>
     <w:basedOn w:val="Normal"/>

</xml_diff>